<commit_message>
working on ant next move
</commit_message>
<xml_diff>
--- a/hw5_ACO/document.docx
+++ b/hw5_ACO/document.docx
@@ -119,7 +119,21 @@
         <w:rPr>
           <w:rFonts w:asciiTheme="majorBidi" w:hAnsiTheme="majorBidi" w:cstheme="majorBidi"/>
         </w:rPr>
-        <w:t xml:space="preserve">Each customer vi (i </w:t>
+        <w:t>Each customer vi (</w:t>
+      </w:r>
+      <w:proofErr w:type="spellStart"/>
+      <w:r>
+        <w:rPr>
+          <w:rFonts w:asciiTheme="majorBidi" w:hAnsiTheme="majorBidi" w:cstheme="majorBidi"/>
+        </w:rPr>
+        <w:t>i</w:t>
+      </w:r>
+      <w:proofErr w:type="spellEnd"/>
+      <w:r>
+        <w:rPr>
+          <w:rFonts w:asciiTheme="majorBidi" w:hAnsiTheme="majorBidi" w:cstheme="majorBidi"/>
+        </w:rPr>
+        <w:t xml:space="preserve"> </w:t>
       </w:r>
       <w:r>
         <w:rPr>
@@ -179,7 +193,21 @@
         <w:rPr>
           <w:rFonts w:asciiTheme="majorBidi" w:hAnsiTheme="majorBidi" w:cstheme="majorBidi"/>
         </w:rPr>
-        <w:t xml:space="preserve"> Q for each i </w:t>
+        <w:t xml:space="preserve"> Q for each </w:t>
+      </w:r>
+      <w:proofErr w:type="spellStart"/>
+      <w:r>
+        <w:rPr>
+          <w:rFonts w:asciiTheme="majorBidi" w:hAnsiTheme="majorBidi" w:cstheme="majorBidi"/>
+        </w:rPr>
+        <w:t>i</w:t>
+      </w:r>
+      <w:proofErr w:type="spellEnd"/>
+      <w:r>
+        <w:rPr>
+          <w:rFonts w:asciiTheme="majorBidi" w:hAnsiTheme="majorBidi" w:cstheme="majorBidi"/>
+        </w:rPr>
+        <w:t xml:space="preserve"> </w:t>
       </w:r>
       <w:r>
         <w:rPr>
@@ -479,734 +507,46 @@
     </w:p>
     <w:p>
       <w:pPr>
-        <w:pStyle w:val="ListParagraph"/>
-        <w:spacing w:after="0"/>
-        <w:ind w:left="360"/>
-        <w:rPr>
-          <w:rFonts w:asciiTheme="majorBidi" w:hAnsiTheme="majorBidi" w:cstheme="majorBidi"/>
-          <w:color w:val="0070C0"/>
-          <w:sz w:val="24"/>
-          <w:szCs w:val="24"/>
-        </w:rPr>
-      </w:pPr>
-    </w:p>
-    <w:p>
-      <w:pPr>
-        <w:pStyle w:val="ListParagraph"/>
-        <w:spacing w:after="0"/>
-        <w:ind w:left="360"/>
-        <w:rPr>
-          <w:rFonts w:asciiTheme="majorBidi" w:hAnsiTheme="majorBidi" w:cstheme="majorBidi"/>
-          <w:color w:val="0070C0"/>
-          <w:sz w:val="24"/>
-          <w:szCs w:val="24"/>
-        </w:rPr>
-      </w:pPr>
-      <w:r>
-        <w:rPr>
-          <w:rFonts w:asciiTheme="majorBidi" w:hAnsiTheme="majorBidi" w:cstheme="majorBidi"/>
-          <w:color w:val="0070C0"/>
-          <w:sz w:val="24"/>
-          <w:szCs w:val="24"/>
-        </w:rPr>
-        <w:t>ACS differs from the previous AS because of two main aspects:</w:t>
-      </w:r>
-    </w:p>
-    <w:p>
-      <w:pPr>
-        <w:spacing w:after="0"/>
-        <w:rPr>
-          <w:rFonts w:asciiTheme="majorBidi" w:hAnsiTheme="majorBidi" w:cstheme="majorBidi"/>
-          <w:color w:val="0070C0"/>
-          <w:sz w:val="24"/>
-          <w:szCs w:val="24"/>
-        </w:rPr>
-      </w:pPr>
-    </w:p>
-    <w:p>
-      <w:pPr>
-        <w:pStyle w:val="ListParagraph"/>
-        <w:numPr>
-          <w:ilvl w:val="0"/>
-          <w:numId w:val="2"/>
-        </w:numPr>
-        <w:spacing w:after="0"/>
-        <w:ind w:left="720"/>
-        <w:rPr>
-          <w:rFonts w:asciiTheme="majorBidi" w:hAnsiTheme="majorBidi" w:cstheme="majorBidi"/>
-          <w:color w:val="0070C0"/>
-          <w:sz w:val="24"/>
-          <w:szCs w:val="24"/>
-        </w:rPr>
-      </w:pPr>
-      <w:r>
-        <w:rPr>
-          <w:rFonts w:asciiTheme="majorBidi" w:hAnsiTheme="majorBidi" w:cstheme="majorBidi"/>
-          <w:color w:val="0070C0"/>
-          <w:sz w:val="24"/>
-          <w:szCs w:val="24"/>
-        </w:rPr>
-        <w:t>Pheromone</w:t>
-      </w:r>
-      <w:r>
-        <w:rPr>
-          <w:rFonts w:asciiTheme="majorBidi" w:hAnsiTheme="majorBidi" w:cstheme="majorBidi"/>
-          <w:color w:val="0070C0"/>
-          <w:sz w:val="24"/>
-          <w:szCs w:val="24"/>
-        </w:rPr>
-        <w:t>:</w:t>
-      </w:r>
-    </w:p>
-    <w:p>
-      <w:pPr>
-        <w:pStyle w:val="ListParagraph"/>
-        <w:spacing w:after="0"/>
-        <w:rPr>
-          <w:rFonts w:asciiTheme="majorBidi" w:hAnsiTheme="majorBidi" w:cstheme="majorBidi"/>
-          <w:color w:val="0070C0"/>
-          <w:sz w:val="24"/>
-          <w:szCs w:val="24"/>
-        </w:rPr>
-      </w:pPr>
-    </w:p>
-    <w:p>
-      <w:pPr>
-        <w:pStyle w:val="ListParagraph"/>
-        <w:rPr>
-          <w:rFonts w:asciiTheme="majorBidi" w:hAnsiTheme="majorBidi" w:cstheme="majorBidi"/>
-          <w:lang w:bidi="fa-IR"/>
-        </w:rPr>
-      </w:pPr>
-      <w:r>
-        <w:rPr>
-          <w:rFonts w:asciiTheme="majorBidi" w:hAnsiTheme="majorBidi" w:cstheme="majorBidi"/>
-          <w:lang w:bidi="fa-IR"/>
-        </w:rPr>
-        <w:t>Change to the probabilistic function: drop alpha</w:t>
-      </w:r>
-    </w:p>
-    <w:p>
-      <w:pPr>
-        <w:pStyle w:val="ListParagraph"/>
-        <w:rPr>
-          <w:rFonts w:asciiTheme="majorBidi" w:hAnsiTheme="majorBidi" w:cstheme="majorBidi"/>
-          <w:color w:val="0070C0"/>
-          <w:sz w:val="24"/>
-          <w:szCs w:val="24"/>
-        </w:rPr>
-      </w:pPr>
-    </w:p>
-    <w:p>
-      <w:pPr>
-        <w:pStyle w:val="ListParagraph"/>
         <w:jc w:val="center"/>
-        <w:rPr>
-          <w:rFonts w:asciiTheme="majorBidi" w:hAnsiTheme="majorBidi" w:cstheme="majorBidi"/>
-          <w:lang w:bidi="fa-IR"/>
-        </w:rPr>
-      </w:pPr>
-      <w:r>
-        <w:rPr>
-          <w:rFonts w:asciiTheme="majorBidi" w:hAnsiTheme="majorBidi" w:cstheme="majorBidi"/>
-          <w:lang w:bidi="fa-IR"/>
-        </w:rPr>
-        <w:object w:dxaOrig="12840" w:dyaOrig="3843" w14:anchorId="08AED6F1">
-          <v:shapetype id="_x0000_t75" coordsize="21600,21600" o:spt="75" o:preferrelative="t" path="m@4@5l@4@11@9@11@9@5xe" filled="f" stroked="f">
-            <v:stroke joinstyle="miter"/>
-            <v:formulas>
-              <v:f eqn="if lineDrawn pixelLineWidth 0"/>
-              <v:f eqn="sum @0 1 0"/>
-              <v:f eqn="sum 0 0 @1"/>
-              <v:f eqn="prod @2 1 2"/>
-              <v:f eqn="prod @3 21600 pixelWidth"/>
-              <v:f eqn="prod @3 21600 pixelHeight"/>
-              <v:f eqn="sum @0 0 1"/>
-              <v:f eqn="prod @6 1 2"/>
-              <v:f eqn="prod @7 21600 pixelWidth"/>
-              <v:f eqn="sum @8 21600 0"/>
-              <v:f eqn="prod @7 21600 pixelHeight"/>
-              <v:f eqn="sum @10 21600 0"/>
-            </v:formulas>
-            <v:path o:extrusionok="f" gradientshapeok="t" o:connecttype="rect"/>
-            <o:lock v:ext="edit" aspectratio="t"/>
-          </v:shapetype>
-          <v:shape id="_x0000_i1025" type="#_x0000_t75" style="width:235.6pt;height:70.5pt" o:ole="">
-            <v:imagedata r:id="rId8" o:title=""/>
-          </v:shape>
-          <o:OLEObject Type="Embed" ProgID="Unknown" ShapeID="_x0000_i1025" DrawAspect="Content" ObjectID="_1652460949" r:id="rId9"/>
-        </w:object>
-      </w:r>
-    </w:p>
-    <w:p>
-      <w:pPr>
-        <w:pStyle w:val="ListParagraph"/>
-        <w:rPr>
-          <w:rFonts w:asciiTheme="majorBidi" w:hAnsiTheme="majorBidi" w:cstheme="majorBidi"/>
-          <w:lang w:bidi="fa-IR"/>
-        </w:rPr>
-      </w:pPr>
-    </w:p>
-    <w:p>
-      <w:pPr>
-        <w:pStyle w:val="ListParagraph"/>
-        <w:rPr>
-          <w:rFonts w:asciiTheme="majorBidi" w:hAnsiTheme="majorBidi" w:cstheme="majorBidi"/>
-          <w:lang w:bidi="fa-IR"/>
-        </w:rPr>
-      </w:pPr>
-      <w:r>
-        <w:rPr>
-          <w:rFonts w:asciiTheme="majorBidi" w:hAnsiTheme="majorBidi" w:cstheme="majorBidi"/>
-          <w:lang w:bidi="fa-IR"/>
-        </w:rPr>
-        <w:t>in ACS only the best solution computed since the beginning of the computation is used to globally update the pheromone.</w:t>
-      </w:r>
-    </w:p>
-    <w:p>
-      <w:pPr>
-        <w:pStyle w:val="ListParagraph"/>
-        <w:rPr>
-          <w:rFonts w:asciiTheme="majorBidi" w:hAnsiTheme="majorBidi" w:cstheme="majorBidi"/>
-          <w:lang w:bidi="fa-IR"/>
-        </w:rPr>
-      </w:pPr>
-    </w:p>
-    <w:p>
-      <w:pPr>
-        <w:pStyle w:val="ListParagraph"/>
+      </w:pPr>
+    </w:p>
+    <w:p>
+      <w:r>
+        <w:rPr>
+          <w:rFonts w:ascii="Times New Roman" w:hAnsi="Times New Roman" w:cs="Times New Roman"/>
+          <w:b/>
+          <w:bCs/>
+          <w:sz w:val="24"/>
+          <w:szCs w:val="24"/>
+          <w:lang w:bidi="fa-IR"/>
+        </w:rPr>
+        <w:t xml:space="preserve">ACS </w:t>
+      </w:r>
+      <w:r>
+        <w:rPr>
+          <w:rFonts w:ascii="Times New Roman" w:hAnsi="Times New Roman" w:cs="Times New Roman"/>
+          <w:b/>
+          <w:bCs/>
+          <w:sz w:val="24"/>
+          <w:szCs w:val="24"/>
+          <w:lang w:bidi="fa-IR"/>
+        </w:rPr>
+        <w:t>Algorithm</w:t>
+      </w:r>
+    </w:p>
+    <w:p>
+      <w:pPr>
         <w:jc w:val="center"/>
-        <w:rPr>
-          <w:rFonts w:asciiTheme="majorBidi" w:hAnsiTheme="majorBidi" w:cstheme="majorBidi"/>
-          <w:color w:val="0070C0"/>
-          <w:sz w:val="24"/>
-          <w:szCs w:val="24"/>
-          <w:rtl/>
-        </w:rPr>
-      </w:pPr>
-      <w:r>
-        <w:rPr>
-          <w:rFonts w:asciiTheme="majorBidi" w:hAnsiTheme="majorBidi" w:cstheme="majorBidi"/>
-          <w:color w:val="0070C0"/>
-          <w:sz w:val="24"/>
-          <w:szCs w:val="24"/>
-        </w:rPr>
-        <w:object w:dxaOrig="9001" w:dyaOrig="840" w14:anchorId="756DED4F">
-          <v:shape id="_x0000_i1032" type="#_x0000_t75" style="width:232.7pt;height:21.85pt" o:ole="">
-            <v:imagedata r:id="rId10" o:title=""/>
-          </v:shape>
-          <o:OLEObject Type="Embed" ProgID="Unknown" ShapeID="_x0000_i1032" DrawAspect="Content" ObjectID="_1652460950" r:id="rId11"/>
-        </w:object>
-      </w:r>
-    </w:p>
-    <w:p>
-      <w:pPr>
-        <w:pStyle w:val="ListParagraph"/>
-        <w:ind w:left="2160"/>
-        <w:jc w:val="center"/>
-        <w:rPr>
-          <w:rFonts w:asciiTheme="majorBidi" w:hAnsiTheme="majorBidi" w:cstheme="majorBidi"/>
-          <w:color w:val="000000" w:themeColor="text1"/>
-          <w:sz w:val="24"/>
-          <w:szCs w:val="24"/>
-        </w:rPr>
-      </w:pPr>
-    </w:p>
-    <w:p>
-      <w:pPr>
-        <w:pStyle w:val="ListParagraph"/>
-        <w:ind w:left="2160"/>
-        <w:rPr>
-          <w:rFonts w:asciiTheme="majorBidi" w:hAnsiTheme="majorBidi" w:cstheme="majorBidi"/>
-          <w:color w:val="FF0000"/>
-          <w:sz w:val="24"/>
-          <w:szCs w:val="24"/>
-        </w:rPr>
-      </w:pPr>
-      <w:r>
-        <w:rPr>
-          <w:rFonts w:asciiTheme="majorBidi" w:hAnsiTheme="majorBidi" w:cstheme="majorBidi"/>
-          <w:color w:val="FF0000"/>
-          <w:sz w:val="24"/>
-          <w:szCs w:val="24"/>
-          <w:lang w:bidi="fa-IR"/>
-        </w:rPr>
-        <w:lastRenderedPageBreak/>
-        <w:t>Whattt???????</w:t>
-      </w:r>
-      <w:r>
-        <w:rPr>
-          <w:rFonts w:asciiTheme="majorBidi" w:hAnsiTheme="majorBidi" w:cstheme="majorBidi"/>
-          <w:color w:val="FF0000"/>
-          <w:sz w:val="24"/>
-          <w:szCs w:val="24"/>
-        </w:rPr>
-        <w:object w:dxaOrig="2535" w:dyaOrig="891" w14:anchorId="7D0BD3D7">
-          <v:shape id="_x0000_i1034" type="#_x0000_t75" style="width:90.25pt;height:31.7pt" o:ole="">
-            <v:imagedata r:id="rId12" o:title=""/>
-          </v:shape>
-          <o:OLEObject Type="Embed" ProgID="Unknown" ShapeID="_x0000_i1034" DrawAspect="Content" ObjectID="_1652460951" r:id="rId13"/>
-        </w:object>
-      </w:r>
-    </w:p>
-    <w:p>
-      <w:pPr>
-        <w:jc w:val="center"/>
-        <w:rPr>
-          <w:rFonts w:asciiTheme="majorBidi" w:hAnsiTheme="majorBidi" w:cstheme="majorBidi"/>
-          <w:color w:val="FF0000"/>
-          <w:sz w:val="24"/>
-          <w:szCs w:val="24"/>
-          <w:lang w:bidi="fa-IR"/>
-        </w:rPr>
-      </w:pPr>
-      <w:r>
-        <w:rPr>
-          <w:rFonts w:asciiTheme="majorBidi" w:hAnsiTheme="majorBidi" w:cstheme="majorBidi"/>
-          <w:color w:val="FF0000"/>
-          <w:sz w:val="24"/>
-          <w:szCs w:val="24"/>
-        </w:rPr>
-        <w:object w:dxaOrig="9001" w:dyaOrig="840" w14:anchorId="7AE03575">
-          <v:shape id="_x0000_i1108" type="#_x0000_t75" style="width:254.3pt;height:23.7pt" o:ole="">
-            <v:imagedata r:id="rId14" o:title=""/>
-          </v:shape>
-          <o:OLEObject Type="Embed" ProgID="Unknown" ShapeID="_x0000_i1108" DrawAspect="Content" ObjectID="_1652460952" r:id="rId15"/>
-        </w:object>
-      </w:r>
-    </w:p>
-    <w:p>
-      <w:pPr>
-        <w:jc w:val="center"/>
-        <w:rPr>
-          <w:rFonts w:asciiTheme="majorBidi" w:hAnsiTheme="majorBidi" w:cstheme="majorBidi"/>
-          <w:color w:val="FF0000"/>
-          <w:sz w:val="24"/>
-          <w:szCs w:val="24"/>
-          <w:lang w:bidi="fa-IR"/>
-        </w:rPr>
-      </w:pPr>
-    </w:p>
-    <w:p>
-      <w:pPr>
-        <w:pStyle w:val="ListParagraph"/>
-        <w:numPr>
-          <w:ilvl w:val="0"/>
-          <w:numId w:val="2"/>
-        </w:numPr>
-        <w:ind w:left="1800"/>
-        <w:rPr>
-          <w:rFonts w:asciiTheme="majorBidi" w:hAnsiTheme="majorBidi" w:cstheme="majorBidi"/>
-          <w:color w:val="000000" w:themeColor="text1"/>
-          <w:sz w:val="24"/>
-          <w:szCs w:val="24"/>
-        </w:rPr>
-      </w:pPr>
-      <w:r>
-        <w:rPr>
-          <w:rFonts w:asciiTheme="majorBidi" w:hAnsiTheme="majorBidi" w:cstheme="majorBidi"/>
-          <w:color w:val="000000" w:themeColor="text1"/>
-          <w:sz w:val="24"/>
-          <w:szCs w:val="24"/>
-        </w:rPr>
-        <w:t>Update pheromone trail while building the solution</w:t>
-      </w:r>
-    </w:p>
-    <w:p>
-      <w:pPr>
-        <w:pStyle w:val="ListParagraph"/>
-        <w:numPr>
-          <w:ilvl w:val="0"/>
-          <w:numId w:val="2"/>
-        </w:numPr>
-        <w:ind w:left="1800"/>
-        <w:rPr>
-          <w:rFonts w:asciiTheme="majorBidi" w:hAnsiTheme="majorBidi" w:cstheme="majorBidi"/>
-          <w:color w:val="000000" w:themeColor="text1"/>
-          <w:sz w:val="24"/>
-          <w:szCs w:val="24"/>
-          <w:rtl/>
-          <w:lang w:bidi="fa-IR"/>
-        </w:rPr>
-      </w:pPr>
-      <w:r>
-        <w:rPr>
-          <w:rFonts w:asciiTheme="majorBidi" w:hAnsiTheme="majorBidi" w:cstheme="majorBidi"/>
-          <w:color w:val="000000" w:themeColor="text1"/>
-          <w:sz w:val="24"/>
-          <w:szCs w:val="24"/>
-        </w:rPr>
-        <w:t>Ants eat pheromone on the trail</w:t>
-      </w:r>
-    </w:p>
-    <w:p>
-      <w:pPr>
-        <w:pStyle w:val="ListParagraph"/>
-        <w:numPr>
-          <w:ilvl w:val="0"/>
-          <w:numId w:val="2"/>
-        </w:numPr>
-        <w:ind w:left="1800"/>
-        <w:rPr>
-          <w:rFonts w:asciiTheme="majorBidi" w:hAnsiTheme="majorBidi" w:cstheme="majorBidi"/>
-          <w:color w:val="000000" w:themeColor="text1"/>
-          <w:sz w:val="24"/>
-          <w:szCs w:val="24"/>
-          <w:rtl/>
-          <w:lang w:bidi="fa-IR"/>
-        </w:rPr>
-      </w:pPr>
-      <w:r>
-        <w:rPr>
-          <w:rFonts w:asciiTheme="majorBidi" w:hAnsiTheme="majorBidi" w:cstheme="majorBidi"/>
-          <w:color w:val="000000" w:themeColor="text1"/>
-          <w:sz w:val="24"/>
-          <w:szCs w:val="24"/>
-        </w:rPr>
-        <w:t>Local search added before pheromone update</w:t>
-      </w:r>
-    </w:p>
-    <w:p>
-      <w:pPr>
-        <w:pStyle w:val="ListParagraph"/>
-        <w:spacing w:after="0"/>
-        <w:rPr>
-          <w:rFonts w:asciiTheme="majorBidi" w:hAnsiTheme="majorBidi" w:cstheme="majorBidi"/>
-          <w:color w:val="0070C0"/>
-          <w:sz w:val="24"/>
-          <w:szCs w:val="24"/>
-        </w:rPr>
-      </w:pPr>
-    </w:p>
-    <w:p>
-      <w:pPr>
-        <w:pStyle w:val="ListParagraph"/>
-        <w:spacing w:after="0"/>
-        <w:rPr>
-          <w:rFonts w:asciiTheme="majorBidi" w:hAnsiTheme="majorBidi" w:cstheme="majorBidi"/>
-          <w:color w:val="0070C0"/>
-          <w:sz w:val="24"/>
-          <w:szCs w:val="24"/>
-        </w:rPr>
-      </w:pPr>
-      <w:r>
-        <w:rPr>
-          <w:rFonts w:asciiTheme="majorBidi" w:hAnsiTheme="majorBidi" w:cstheme="majorBidi"/>
-          <w:i/>
-          <w:iCs/>
-          <w:color w:val="0070C0"/>
-          <w:sz w:val="24"/>
-          <w:szCs w:val="24"/>
-        </w:rPr>
-        <w:t xml:space="preserve">local updating </w:t>
-      </w:r>
-      <w:r>
-        <w:rPr>
-          <w:rFonts w:asciiTheme="majorBidi" w:hAnsiTheme="majorBidi" w:cstheme="majorBidi"/>
-          <w:color w:val="0070C0"/>
-          <w:sz w:val="24"/>
-          <w:szCs w:val="24"/>
-        </w:rPr>
-        <w:t>of the pheromone applied during the construction phase.</w:t>
-      </w:r>
-    </w:p>
-    <w:p>
-      <w:pPr>
-        <w:pStyle w:val="ListParagraph"/>
-        <w:spacing w:after="0"/>
-        <w:rPr>
-          <w:rFonts w:asciiTheme="majorBidi" w:hAnsiTheme="majorBidi" w:cstheme="majorBidi"/>
-          <w:color w:val="0070C0"/>
-          <w:sz w:val="24"/>
-          <w:szCs w:val="24"/>
-        </w:rPr>
-      </w:pPr>
-      <w:r>
-        <w:rPr>
-          <w:rFonts w:asciiTheme="majorBidi" w:hAnsiTheme="majorBidi" w:cstheme="majorBidi"/>
-          <w:color w:val="0070C0"/>
-          <w:sz w:val="24"/>
-          <w:szCs w:val="24"/>
-        </w:rPr>
-        <w:t xml:space="preserve">Each time an ant </w:t>
-      </w:r>
-      <w:r>
-        <w:rPr>
-          <w:rFonts w:asciiTheme="majorBidi" w:hAnsiTheme="majorBidi" w:cstheme="majorBidi"/>
-          <w:color w:val="0070C0"/>
-          <w:sz w:val="24"/>
-          <w:szCs w:val="24"/>
-        </w:rPr>
-        <w:t>moves</w:t>
-      </w:r>
-      <w:r>
-        <w:rPr>
-          <w:rFonts w:asciiTheme="majorBidi" w:hAnsiTheme="majorBidi" w:cstheme="majorBidi"/>
-          <w:color w:val="0070C0"/>
-          <w:sz w:val="24"/>
-          <w:szCs w:val="24"/>
-        </w:rPr>
-        <w:t>,</w:t>
-      </w:r>
-      <w:r>
-        <w:rPr>
-          <w:rFonts w:asciiTheme="majorBidi" w:hAnsiTheme="majorBidi" w:cstheme="majorBidi"/>
-          <w:color w:val="0070C0"/>
-          <w:sz w:val="24"/>
-          <w:szCs w:val="24"/>
-        </w:rPr>
-        <w:t xml:space="preserve"> the</w:t>
-      </w:r>
-      <w:r>
-        <w:rPr>
-          <w:rFonts w:asciiTheme="majorBidi" w:hAnsiTheme="majorBidi" w:cstheme="majorBidi"/>
-          <w:color w:val="0070C0"/>
-          <w:sz w:val="24"/>
-          <w:szCs w:val="24"/>
-        </w:rPr>
-        <w:t xml:space="preserve"> pheromone associated to the edge is modified</w:t>
-      </w:r>
-    </w:p>
-    <w:p>
-      <w:pPr>
-        <w:pStyle w:val="ListParagraph"/>
-        <w:spacing w:after="0"/>
-        <w:jc w:val="center"/>
-        <w:rPr>
-          <w:rFonts w:asciiTheme="majorBidi" w:hAnsiTheme="majorBidi" w:cstheme="majorBidi"/>
-          <w:color w:val="0070C0"/>
-          <w:sz w:val="24"/>
-          <w:szCs w:val="24"/>
-        </w:rPr>
-      </w:pPr>
-      <w:r>
-        <w:rPr>
-          <w:rFonts w:asciiTheme="majorBidi" w:hAnsiTheme="majorBidi" w:cstheme="majorBidi"/>
-          <w:color w:val="0070C0"/>
-          <w:sz w:val="24"/>
-          <w:szCs w:val="24"/>
-        </w:rPr>
-        <w:object w:dxaOrig="5712" w:dyaOrig="725" w14:anchorId="09D62BF1">
-          <v:shape id="_x0000_i1056" type="#_x0000_t75" style="width:201.35pt;height:25.7pt" o:ole="">
-            <v:imagedata r:id="rId16" o:title=""/>
-          </v:shape>
-          <o:OLEObject Type="Embed" ProgID="Unknown" ShapeID="_x0000_i1056" DrawAspect="Content" ObjectID="_1652460953" r:id="rId17"/>
-        </w:object>
-      </w:r>
-    </w:p>
-    <w:p>
-      <w:pPr>
-        <w:jc w:val="center"/>
-        <w:rPr>
-          <w:rFonts w:asciiTheme="majorBidi" w:hAnsiTheme="majorBidi" w:cstheme="majorBidi"/>
-          <w:color w:val="FF0000"/>
-          <w:sz w:val="24"/>
-          <w:szCs w:val="24"/>
-          <w:lang w:bidi="fa-IR"/>
-        </w:rPr>
-      </w:pPr>
-      <w:r>
-        <w:rPr>
-          <w:rFonts w:asciiTheme="majorBidi" w:hAnsiTheme="majorBidi" w:cstheme="majorBidi"/>
-          <w:color w:val="FF0000"/>
-          <w:sz w:val="24"/>
-          <w:szCs w:val="24"/>
-          <w:lang w:bidi="fa-IR"/>
-        </w:rPr>
-        <w:object w:dxaOrig="1801" w:dyaOrig="641" w14:anchorId="39422E1A">
-          <v:shape id="_x0000_i1112" type="#_x0000_t75" style="width:58.8pt;height:21pt" o:ole="">
-            <v:imagedata r:id="rId18" o:title=""/>
-          </v:shape>
-          <o:OLEObject Type="Embed" ProgID="Unknown" ShapeID="_x0000_i1112" DrawAspect="Content" ObjectID="_1652460954" r:id="rId19"/>
-        </w:object>
-      </w:r>
-    </w:p>
-    <w:p>
-      <w:pPr>
-        <w:jc w:val="center"/>
-        <w:rPr>
-          <w:rFonts w:asciiTheme="majorBidi" w:hAnsiTheme="majorBidi" w:cstheme="majorBidi"/>
-          <w:color w:val="FF0000"/>
-          <w:sz w:val="24"/>
-          <w:szCs w:val="24"/>
-          <w:lang w:bidi="fa-IR"/>
-        </w:rPr>
-      </w:pPr>
-      <w:r>
-        <w:rPr>
-          <w:rFonts w:asciiTheme="majorBidi" w:hAnsiTheme="majorBidi" w:cstheme="majorBidi"/>
-          <w:color w:val="FF0000"/>
-          <w:sz w:val="24"/>
-          <w:szCs w:val="24"/>
-          <w:lang w:bidi="fa-IR"/>
-        </w:rPr>
-        <w:object w:dxaOrig="2881" w:dyaOrig="735" w14:anchorId="3AEF8039">
-          <v:shape id="_x0000_i1113" type="#_x0000_t75" style="width:88.75pt;height:22.7pt" o:ole="">
-            <v:imagedata r:id="rId20" o:title=""/>
-          </v:shape>
-          <o:OLEObject Type="Embed" ProgID="Unknown" ShapeID="_x0000_i1113" DrawAspect="Content" ObjectID="_1652460955" r:id="rId21"/>
-        </w:object>
-      </w:r>
-    </w:p>
-    <w:p>
-      <w:pPr>
-        <w:numPr>
-          <w:ilvl w:val="0"/>
-          <w:numId w:val="2"/>
-        </w:numPr>
-        <w:jc w:val="center"/>
-        <w:rPr>
-          <w:rFonts w:asciiTheme="majorBidi" w:hAnsiTheme="majorBidi" w:cstheme="majorBidi"/>
-          <w:color w:val="FF0000"/>
-          <w:sz w:val="24"/>
-          <w:szCs w:val="24"/>
-          <w:lang w:bidi="fa-IR"/>
-        </w:rPr>
-      </w:pPr>
-      <w:r>
-        <w:rPr>
-          <w:rFonts w:asciiTheme="majorBidi" w:hAnsiTheme="majorBidi" w:cstheme="majorBidi"/>
-          <w:color w:val="FF0000"/>
-          <w:sz w:val="24"/>
-          <w:szCs w:val="24"/>
-          <w:lang w:bidi="fa-IR"/>
-        </w:rPr>
-        <w:t xml:space="preserve">where </w:t>
-      </w:r>
-      <w:r>
-        <w:rPr>
-          <w:rFonts w:asciiTheme="majorBidi" w:hAnsiTheme="majorBidi" w:cstheme="majorBidi"/>
-          <w:color w:val="FF0000"/>
-          <w:sz w:val="24"/>
-          <w:szCs w:val="24"/>
-          <w:lang w:bidi="fa-IR"/>
-        </w:rPr>
-        <w:object w:dxaOrig="960" w:dyaOrig="600" w14:anchorId="1116F050">
-          <v:shape id="_x0000_i1114" type="#_x0000_t75" style="width:27.45pt;height:17.15pt" o:ole="">
-            <v:imagedata r:id="rId22" o:title=""/>
-          </v:shape>
-          <o:OLEObject Type="Embed" ProgID="Unknown" ShapeID="_x0000_i1114" DrawAspect="Content" ObjectID="_1652460956" r:id="rId23"/>
-        </w:object>
-      </w:r>
-      <w:r>
-        <w:rPr>
-          <w:rFonts w:asciiTheme="majorBidi" w:hAnsiTheme="majorBidi" w:cstheme="majorBidi"/>
-          <w:color w:val="FF0000"/>
-          <w:sz w:val="24"/>
-          <w:szCs w:val="24"/>
-          <w:lang w:bidi="fa-IR"/>
-        </w:rPr>
-        <w:t>is the tour length produced by the execution of one ACS iteration without the pheromone component (this is equivalent to a probabilistic nearest neighbor heuristic)</w:t>
-      </w:r>
-    </w:p>
-    <w:p>
-      <w:pPr>
-        <w:pStyle w:val="ListParagraph"/>
-        <w:spacing w:after="0"/>
-        <w:rPr>
-          <w:rFonts w:asciiTheme="majorBidi" w:hAnsiTheme="majorBidi" w:cstheme="majorBidi"/>
-          <w:color w:val="0070C0"/>
-          <w:sz w:val="24"/>
-          <w:szCs w:val="24"/>
-        </w:rPr>
-      </w:pPr>
-    </w:p>
-    <w:p>
-      <w:pPr>
-        <w:pStyle w:val="ListParagraph"/>
-        <w:spacing w:after="0"/>
-        <w:rPr>
-          <w:rFonts w:asciiTheme="majorBidi" w:hAnsiTheme="majorBidi" w:cstheme="majorBidi"/>
-          <w:color w:val="0070C0"/>
-          <w:sz w:val="24"/>
-          <w:szCs w:val="24"/>
-        </w:rPr>
-      </w:pPr>
-      <w:r>
-        <w:rPr>
-          <w:rFonts w:asciiTheme="majorBidi" w:hAnsiTheme="majorBidi" w:cstheme="majorBidi"/>
-          <w:color w:val="0070C0"/>
-          <w:sz w:val="24"/>
-          <w:szCs w:val="24"/>
-        </w:rPr>
-        <w:t xml:space="preserve">for the edges which never belonged to a global best tour the pheromone remains </w:t>
-      </w:r>
-      <w:r>
-        <w:rPr>
-          <w:rFonts w:asciiTheme="majorBidi" w:hAnsiTheme="majorBidi" w:cstheme="majorBidi"/>
-          <w:i/>
-          <w:iCs/>
-          <w:color w:val="0070C0"/>
-          <w:sz w:val="24"/>
-          <w:szCs w:val="24"/>
-        </w:rPr>
-        <w:t xml:space="preserve"> </w:t>
-      </w:r>
-      <w:r>
-        <w:rPr>
-          <w:rFonts w:asciiTheme="majorBidi" w:hAnsiTheme="majorBidi" w:cstheme="majorBidi"/>
-          <w:color w:val="0070C0"/>
-          <w:sz w:val="24"/>
-          <w:szCs w:val="24"/>
-        </w:rPr>
-        <w:t xml:space="preserve"> </w:t>
-      </w:r>
-      <w:r>
-        <w:rPr>
-          <w:rFonts w:asciiTheme="majorBidi" w:hAnsiTheme="majorBidi" w:cstheme="majorBidi"/>
-          <w:color w:val="0070C0"/>
-          <w:sz w:val="24"/>
-          <w:szCs w:val="24"/>
-        </w:rPr>
-        <w:object w:dxaOrig="521" w:dyaOrig="721" w14:anchorId="4A2C6095">
-          <v:shape id="_x0000_i1121" type="#_x0000_t75" style="width:14.15pt;height:19.5pt" o:ole="">
-            <v:imagedata r:id="rId24" o:title=""/>
-          </v:shape>
-          <o:OLEObject Type="Embed" ProgID="Unknown" ShapeID="_x0000_i1121" DrawAspect="Content" ObjectID="_1652460957" r:id="rId25"/>
-        </w:object>
-      </w:r>
-    </w:p>
-    <w:p>
-      <w:pPr>
-        <w:pStyle w:val="ListParagraph"/>
-        <w:numPr>
-          <w:ilvl w:val="0"/>
-          <w:numId w:val="2"/>
-        </w:numPr>
-        <w:spacing w:after="0"/>
-        <w:ind w:left="720"/>
-        <w:rPr>
-          <w:rFonts w:asciiTheme="majorBidi" w:hAnsiTheme="majorBidi" w:cstheme="majorBidi"/>
-          <w:color w:val="0070C0"/>
-          <w:sz w:val="24"/>
-          <w:szCs w:val="24"/>
-        </w:rPr>
-      </w:pPr>
-      <w:r>
-        <w:rPr>
-          <w:rFonts w:asciiTheme="majorBidi" w:hAnsiTheme="majorBidi" w:cstheme="majorBidi"/>
-          <w:color w:val="0070C0"/>
-          <w:sz w:val="24"/>
-          <w:szCs w:val="24"/>
-        </w:rPr>
-        <w:t>State Transition Rule</w:t>
-      </w:r>
-    </w:p>
-    <w:p>
-      <w:pPr>
-        <w:jc w:val="center"/>
-      </w:pPr>
-      <w:r>
-        <w:rPr>
-          <w:rFonts w:asciiTheme="majorBidi" w:hAnsiTheme="majorBidi" w:cstheme="majorBidi"/>
+      </w:pPr>
+      <w:r>
+        <w:rPr>
           <w:noProof/>
-          <w:lang w:bidi="fa-IR"/>
         </w:rPr>
         <w:drawing>
-          <wp:inline distT="0" distB="0" distL="0" distR="0" wp14:anchorId="42EFD58C" wp14:editId="6365C78E">
-            <wp:extent cx="1717963" cy="665838"/>
-            <wp:effectExtent l="0" t="0" r="0" b="1270"/>
-            <wp:docPr id="297995" name="Picture 11"/>
+          <wp:inline distT="0" distB="0" distL="0" distR="0" wp14:anchorId="6ABAB29A" wp14:editId="04358BF6">
+            <wp:extent cx="3931436" cy="1201692"/>
+            <wp:effectExtent l="0" t="0" r="0" b="0"/>
+            <wp:docPr id="7" name="Picture 7"/>
             <wp:cNvGraphicFramePr>
               <a:graphicFrameLocks xmlns:a="http://schemas.openxmlformats.org/drawingml/2006/main" noChangeAspect="1"/>
             </wp:cNvGraphicFramePr>
@@ -1214,23 +554,18 @@
               <a:graphicData uri="http://schemas.openxmlformats.org/drawingml/2006/picture">
                 <pic:pic xmlns:pic="http://schemas.openxmlformats.org/drawingml/2006/picture">
                   <pic:nvPicPr>
-                    <pic:cNvPr id="297995" name="Picture 11"/>
+                    <pic:cNvPr id="0" name="Picture 26"/>
                     <pic:cNvPicPr>
                       <a:picLocks noChangeAspect="1" noChangeArrowheads="1"/>
                     </pic:cNvPicPr>
                   </pic:nvPicPr>
                   <pic:blipFill>
-                    <a:blip r:embed="rId26">
-                      <a:clrChange>
-                        <a:clrFrom>
-                          <a:srgbClr val="FE6406"/>
-                        </a:clrFrom>
-                        <a:clrTo>
-                          <a:srgbClr val="FE6406">
-                            <a:alpha val="0"/>
-                          </a:srgbClr>
-                        </a:clrTo>
-                      </a:clrChange>
+                    <a:blip r:embed="rId8">
+                      <a:extLst>
+                        <a:ext uri="{28A0092B-C50C-407E-A947-70E740481C1C}">
+                          <a14:useLocalDpi xmlns:a14="http://schemas.microsoft.com/office/drawing/2010/main" val="0"/>
+                        </a:ext>
+                      </a:extLst>
                     </a:blip>
                     <a:srcRect/>
                     <a:stretch>
@@ -1240,19 +575,15 @@
                   <pic:spPr bwMode="auto">
                     <a:xfrm>
                       <a:off x="0" y="0"/>
-                      <a:ext cx="1785241" cy="691913"/>
+                      <a:ext cx="3956541" cy="1209366"/>
                     </a:xfrm>
                     <a:prstGeom prst="rect">
                       <a:avLst/>
                     </a:prstGeom>
                     <a:noFill/>
-                    <a:ln w="9525">
+                    <a:ln>
                       <a:noFill/>
-                      <a:miter lim="800000"/>
-                      <a:headEnd/>
-                      <a:tailEnd/>
                     </a:ln>
-                    <a:effectLst/>
                   </pic:spPr>
                 </pic:pic>
               </a:graphicData>
@@ -1263,578 +594,118 @@
     </w:p>
     <w:p>
       <w:pPr>
-        <w:jc w:val="center"/>
-      </w:pPr>
-    </w:p>
-    <w:p>
-      <w:pPr>
-        <w:jc w:val="center"/>
-      </w:pPr>
-      <w:r>
-        <w:rPr>
-          <w:noProof/>
-        </w:rPr>
-        <mc:AlternateContent>
-          <mc:Choice Requires="wps">
-            <w:drawing>
-              <wp:anchor distT="0" distB="0" distL="114300" distR="114300" simplePos="0" relativeHeight="251659264" behindDoc="0" locked="0" layoutInCell="1" allowOverlap="1" wp14:anchorId="0ABAE8C0" wp14:editId="7F3FE1BB">
-                <wp:simplePos x="0" y="0"/>
-                <wp:positionH relativeFrom="column">
-                  <wp:posOffset>1012371</wp:posOffset>
-                </wp:positionH>
-                <wp:positionV relativeFrom="paragraph">
-                  <wp:posOffset>138612</wp:posOffset>
-                </wp:positionV>
-                <wp:extent cx="4025809" cy="1992086"/>
-                <wp:effectExtent l="0" t="0" r="0" b="0"/>
-                <wp:wrapNone/>
-                <wp:docPr id="49155" name="Rectangle 3"/>
-                <wp:cNvGraphicFramePr>
-                  <a:graphicFrameLocks xmlns:a="http://schemas.openxmlformats.org/drawingml/2006/main" noGrp="1"/>
-                </wp:cNvGraphicFramePr>
-                <a:graphic xmlns:a="http://schemas.openxmlformats.org/drawingml/2006/main">
-                  <a:graphicData uri="http://schemas.microsoft.com/office/word/2010/wordprocessingShape">
-                    <wps:wsp>
-                      <wps:cNvSpPr>
-                        <a:spLocks noGrp="1" noChangeArrowheads="1"/>
-                      </wps:cNvSpPr>
-                      <wps:spPr>
-                        <a:xfrm>
-                          <a:off x="0" y="0"/>
-                          <a:ext cx="4025809" cy="1992086"/>
-                        </a:xfrm>
-                        <a:prstGeom prst="rect">
-                          <a:avLst/>
-                        </a:prstGeom>
-                      </wps:spPr>
-                      <wps:txbx>
-                        <w:txbxContent>
-                          <w:p>
-                            <w:pPr>
-                              <w:pStyle w:val="ListParagraph"/>
-                              <w:numPr>
-                                <w:ilvl w:val="0"/>
-                                <w:numId w:val="5"/>
-                              </w:numPr>
-                              <w:spacing w:after="0" w:line="216" w:lineRule="auto"/>
-                              <w:rPr>
-                                <w:rFonts w:eastAsia="Times New Roman"/>
-                                <w:color w:val="4472C4"/>
-                                <w:sz w:val="18"/>
-                                <w:szCs w:val="18"/>
-                              </w:rPr>
-                            </w:pPr>
-                            <w:r>
-                              <w:rPr>
-                                <w:rFonts w:ascii="Comic Sans MS" w:hAnsi="Comic Sans MS"/>
-                                <w:b/>
-                                <w:bCs/>
-                                <w:color w:val="404040" w:themeColor="text1" w:themeTint="BF"/>
-                                <w:kern w:val="24"/>
-                                <w:sz w:val="18"/>
-                                <w:szCs w:val="18"/>
-                              </w:rPr>
-                              <w:t>Initialize</w:t>
-                            </w:r>
-                            <w:r>
-                              <w:rPr>
-                                <w:rFonts w:ascii="Comic Sans MS" w:hAnsi="Comic Sans MS"/>
-                                <w:color w:val="404040" w:themeColor="text1" w:themeTint="BF"/>
-                                <w:kern w:val="24"/>
-                                <w:sz w:val="18"/>
-                                <w:szCs w:val="18"/>
-                              </w:rPr>
-                              <w:t xml:space="preserve"> Trail</w:t>
-                            </w:r>
-                          </w:p>
-                          <w:p>
-                            <w:pPr>
-                              <w:pStyle w:val="ListParagraph"/>
-                              <w:numPr>
-                                <w:ilvl w:val="0"/>
-                                <w:numId w:val="5"/>
-                              </w:numPr>
-                              <w:spacing w:after="0" w:line="216" w:lineRule="auto"/>
-                              <w:rPr>
-                                <w:rFonts w:eastAsia="Times New Roman"/>
-                                <w:color w:val="4472C4"/>
-                                <w:sz w:val="18"/>
-                                <w:szCs w:val="18"/>
-                                <w:rtl/>
-                              </w:rPr>
-                            </w:pPr>
-                            <w:r>
-                              <w:rPr>
-                                <w:rFonts w:ascii="Comic Sans MS" w:hAnsi="Comic Sans MS"/>
-                                <w:b/>
-                                <w:bCs/>
-                                <w:color w:val="404040" w:themeColor="text1" w:themeTint="BF"/>
-                                <w:kern w:val="24"/>
-                                <w:sz w:val="18"/>
-                                <w:szCs w:val="18"/>
-                              </w:rPr>
-                              <w:t>Do While</w:t>
-                            </w:r>
-                            <w:r>
-                              <w:rPr>
-                                <w:rFonts w:ascii="Comic Sans MS" w:hAnsi="Comic Sans MS"/>
-                                <w:color w:val="404040" w:themeColor="text1" w:themeTint="BF"/>
-                                <w:kern w:val="24"/>
-                                <w:sz w:val="18"/>
-                                <w:szCs w:val="18"/>
-                              </w:rPr>
-                              <w:t xml:space="preserve"> (Stopping Criteria Not Satisfied) – Cycle Loop</w:t>
-                            </w:r>
-                          </w:p>
-                          <w:p>
-                            <w:pPr>
-                              <w:spacing w:before="200" w:line="216" w:lineRule="auto"/>
-                              <w:ind w:left="2102" w:hanging="662"/>
-                              <w:rPr>
-                                <w:rFonts w:eastAsiaTheme="minorEastAsia"/>
-                                <w:sz w:val="18"/>
-                                <w:szCs w:val="18"/>
-                                <w:rtl/>
-                              </w:rPr>
-                            </w:pPr>
-                            <w:r>
-                              <w:rPr>
-                                <w:rFonts w:ascii="Comic Sans MS" w:hAnsi="Comic Sans MS"/>
-                                <w:b/>
-                                <w:bCs/>
-                                <w:color w:val="404040" w:themeColor="text1" w:themeTint="BF"/>
-                                <w:kern w:val="24"/>
-                                <w:sz w:val="18"/>
-                                <w:szCs w:val="18"/>
-                              </w:rPr>
-                              <w:t>Do Until</w:t>
-                            </w:r>
-                            <w:r>
-                              <w:rPr>
-                                <w:rFonts w:ascii="Comic Sans MS" w:hAnsi="Comic Sans MS"/>
-                                <w:color w:val="404040" w:themeColor="text1" w:themeTint="BF"/>
-                                <w:kern w:val="24"/>
-                                <w:sz w:val="18"/>
-                                <w:szCs w:val="18"/>
-                              </w:rPr>
-                              <w:t xml:space="preserve"> (Each Ant Completes a Tour) – Tour Loop</w:t>
-                            </w:r>
-                          </w:p>
-                          <w:p>
-                            <w:pPr>
-                              <w:spacing w:before="200" w:line="216" w:lineRule="auto"/>
-                              <w:ind w:left="2736" w:hanging="576"/>
-                              <w:rPr>
-                                <w:sz w:val="18"/>
-                                <w:szCs w:val="18"/>
-                                <w:rtl/>
-                              </w:rPr>
-                            </w:pPr>
-                            <w:r>
-                              <w:rPr>
-                                <w:rFonts w:ascii="Comic Sans MS" w:hAnsi="Comic Sans MS"/>
-                                <w:color w:val="404040" w:themeColor="text1" w:themeTint="BF"/>
-                                <w:kern w:val="24"/>
-                                <w:sz w:val="18"/>
-                                <w:szCs w:val="18"/>
-                              </w:rPr>
-                              <w:t>Local Trail Update</w:t>
-                            </w:r>
-                          </w:p>
-                          <w:p>
-                            <w:pPr>
-                              <w:spacing w:before="200" w:line="216" w:lineRule="auto"/>
-                              <w:ind w:left="2102" w:hanging="662"/>
-                              <w:rPr>
-                                <w:sz w:val="18"/>
-                                <w:szCs w:val="18"/>
-                                <w:rtl/>
-                              </w:rPr>
-                            </w:pPr>
-                            <w:r>
-                              <w:rPr>
-                                <w:rFonts w:ascii="Comic Sans MS" w:hAnsi="Comic Sans MS"/>
-                                <w:b/>
-                                <w:bCs/>
-                                <w:color w:val="404040" w:themeColor="text1" w:themeTint="BF"/>
-                                <w:kern w:val="24"/>
-                                <w:sz w:val="18"/>
-                                <w:szCs w:val="18"/>
-                              </w:rPr>
-                              <w:t>End Do</w:t>
-                            </w:r>
-                          </w:p>
-                          <w:p>
-                            <w:pPr>
-                              <w:spacing w:before="200" w:line="216" w:lineRule="auto"/>
-                              <w:ind w:left="2102" w:hanging="662"/>
-                              <w:rPr>
-                                <w:sz w:val="18"/>
-                                <w:szCs w:val="18"/>
-                                <w:rtl/>
-                              </w:rPr>
-                            </w:pPr>
-                            <w:r>
-                              <w:rPr>
-                                <w:rFonts w:ascii="Comic Sans MS" w:hAnsi="Comic Sans MS"/>
-                                <w:color w:val="404040" w:themeColor="text1" w:themeTint="BF"/>
-                                <w:kern w:val="24"/>
-                                <w:sz w:val="18"/>
-                                <w:szCs w:val="18"/>
-                              </w:rPr>
-                              <w:t>Analyze Tours</w:t>
-                            </w:r>
-                          </w:p>
-                          <w:p>
-                            <w:pPr>
-                              <w:spacing w:before="200" w:line="216" w:lineRule="auto"/>
-                              <w:ind w:left="2102" w:hanging="662"/>
-                              <w:rPr>
-                                <w:sz w:val="18"/>
-                                <w:szCs w:val="18"/>
-                                <w:rtl/>
-                              </w:rPr>
-                            </w:pPr>
-                            <w:r>
-                              <w:rPr>
-                                <w:rFonts w:ascii="Comic Sans MS" w:hAnsi="Comic Sans MS"/>
-                                <w:color w:val="404040" w:themeColor="text1" w:themeTint="BF"/>
-                                <w:kern w:val="24"/>
-                                <w:sz w:val="18"/>
-                                <w:szCs w:val="18"/>
-                              </w:rPr>
-                              <w:t>Global Trail Update</w:t>
-                            </w:r>
-                          </w:p>
-                          <w:p>
-                            <w:pPr>
-                              <w:spacing w:before="200" w:line="216" w:lineRule="auto"/>
-                              <w:ind w:left="1469" w:hanging="749"/>
-                              <w:rPr>
-                                <w:sz w:val="18"/>
-                                <w:szCs w:val="18"/>
-                                <w:rtl/>
-                              </w:rPr>
-                            </w:pPr>
-                            <w:r>
-                              <w:rPr>
-                                <w:rFonts w:ascii="Comic Sans MS" w:hAnsi="Comic Sans MS"/>
-                                <w:b/>
-                                <w:bCs/>
-                                <w:color w:val="404040" w:themeColor="text1" w:themeTint="BF"/>
-                                <w:kern w:val="24"/>
-                                <w:sz w:val="18"/>
-                                <w:szCs w:val="18"/>
-                              </w:rPr>
-                              <w:t>End Do</w:t>
-                            </w:r>
-                          </w:p>
-                        </w:txbxContent>
-                      </wps:txbx>
-                      <wps:bodyPr vert="horz" wrap="square" lIns="91440" tIns="45720" rIns="91440" bIns="45720" rtlCol="0">
-                        <a:noAutofit/>
-                      </wps:bodyPr>
-                    </wps:wsp>
-                  </a:graphicData>
-                </a:graphic>
-                <wp14:sizeRelH relativeFrom="margin">
-                  <wp14:pctWidth>0</wp14:pctWidth>
-                </wp14:sizeRelH>
-                <wp14:sizeRelV relativeFrom="margin">
-                  <wp14:pctHeight>0</wp14:pctHeight>
-                </wp14:sizeRelV>
-              </wp:anchor>
-            </w:drawing>
-          </mc:Choice>
-          <mc:Fallback>
-            <w:pict>
-              <v:rect w14:anchorId="0ABAE8C0" id="Rectangle 3" o:spid="_x0000_s1026" style="position:absolute;left:0;text-align:left;margin-left:79.7pt;margin-top:10.9pt;width:317pt;height:156.85pt;z-index:251659264;visibility:visible;mso-wrap-style:square;mso-width-percent:0;mso-height-percent:0;mso-wrap-distance-left:9pt;mso-wrap-distance-top:0;mso-wrap-distance-right:9pt;mso-wrap-distance-bottom:0;mso-position-horizontal:absolute;mso-position-horizontal-relative:text;mso-position-vertical:absolute;mso-position-vertical-relative:text;mso-width-percent:0;mso-height-percent:0;mso-width-relative:margin;mso-height-relative:margin;v-text-anchor:top" o:gfxdata="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" filled="f" stroked="f">
-                <o:lock v:ext="edit" grouping="t"/>
-                <v:textbox>
-                  <w:txbxContent>
-                    <w:p>
-                      <w:pPr>
-                        <w:pStyle w:val="ListParagraph"/>
-                        <w:numPr>
-                          <w:ilvl w:val="0"/>
-                          <w:numId w:val="5"/>
-                        </w:numPr>
-                        <w:spacing w:after="0" w:line="216" w:lineRule="auto"/>
-                        <w:rPr>
-                          <w:rFonts w:eastAsia="Times New Roman"/>
-                          <w:color w:val="4472C4"/>
-                          <w:sz w:val="18"/>
-                          <w:szCs w:val="18"/>
-                        </w:rPr>
-                      </w:pPr>
-                      <w:r>
-                        <w:rPr>
-                          <w:rFonts w:ascii="Comic Sans MS" w:hAnsi="Comic Sans MS"/>
-                          <w:b/>
-                          <w:bCs/>
-                          <w:color w:val="404040" w:themeColor="text1" w:themeTint="BF"/>
-                          <w:kern w:val="24"/>
-                          <w:sz w:val="18"/>
-                          <w:szCs w:val="18"/>
-                        </w:rPr>
-                        <w:t>Initialize</w:t>
-                      </w:r>
-                      <w:r>
-                        <w:rPr>
-                          <w:rFonts w:ascii="Comic Sans MS" w:hAnsi="Comic Sans MS"/>
-                          <w:color w:val="404040" w:themeColor="text1" w:themeTint="BF"/>
-                          <w:kern w:val="24"/>
-                          <w:sz w:val="18"/>
-                          <w:szCs w:val="18"/>
-                        </w:rPr>
-                        <w:t xml:space="preserve"> Trail</w:t>
-                      </w:r>
-                    </w:p>
-                    <w:p>
-                      <w:pPr>
-                        <w:pStyle w:val="ListParagraph"/>
-                        <w:numPr>
-                          <w:ilvl w:val="0"/>
-                          <w:numId w:val="5"/>
-                        </w:numPr>
-                        <w:spacing w:after="0" w:line="216" w:lineRule="auto"/>
-                        <w:rPr>
-                          <w:rFonts w:eastAsia="Times New Roman"/>
-                          <w:color w:val="4472C4"/>
-                          <w:sz w:val="18"/>
-                          <w:szCs w:val="18"/>
-                          <w:rtl/>
-                        </w:rPr>
-                      </w:pPr>
-                      <w:r>
-                        <w:rPr>
-                          <w:rFonts w:ascii="Comic Sans MS" w:hAnsi="Comic Sans MS"/>
-                          <w:b/>
-                          <w:bCs/>
-                          <w:color w:val="404040" w:themeColor="text1" w:themeTint="BF"/>
-                          <w:kern w:val="24"/>
-                          <w:sz w:val="18"/>
-                          <w:szCs w:val="18"/>
-                        </w:rPr>
-                        <w:t>Do While</w:t>
-                      </w:r>
-                      <w:r>
-                        <w:rPr>
-                          <w:rFonts w:ascii="Comic Sans MS" w:hAnsi="Comic Sans MS"/>
-                          <w:color w:val="404040" w:themeColor="text1" w:themeTint="BF"/>
-                          <w:kern w:val="24"/>
-                          <w:sz w:val="18"/>
-                          <w:szCs w:val="18"/>
-                        </w:rPr>
-                        <w:t xml:space="preserve"> (Stopping Criteria Not Satisfied) – Cycle Loop</w:t>
-                      </w:r>
-                    </w:p>
-                    <w:p>
-                      <w:pPr>
-                        <w:spacing w:before="200" w:line="216" w:lineRule="auto"/>
-                        <w:ind w:left="2102" w:hanging="662"/>
-                        <w:rPr>
-                          <w:rFonts w:eastAsiaTheme="minorEastAsia"/>
-                          <w:sz w:val="18"/>
-                          <w:szCs w:val="18"/>
-                          <w:rtl/>
-                        </w:rPr>
-                      </w:pPr>
-                      <w:r>
-                        <w:rPr>
-                          <w:rFonts w:ascii="Comic Sans MS" w:hAnsi="Comic Sans MS"/>
-                          <w:b/>
-                          <w:bCs/>
-                          <w:color w:val="404040" w:themeColor="text1" w:themeTint="BF"/>
-                          <w:kern w:val="24"/>
-                          <w:sz w:val="18"/>
-                          <w:szCs w:val="18"/>
-                        </w:rPr>
-                        <w:t>Do Until</w:t>
-                      </w:r>
-                      <w:r>
-                        <w:rPr>
-                          <w:rFonts w:ascii="Comic Sans MS" w:hAnsi="Comic Sans MS"/>
-                          <w:color w:val="404040" w:themeColor="text1" w:themeTint="BF"/>
-                          <w:kern w:val="24"/>
-                          <w:sz w:val="18"/>
-                          <w:szCs w:val="18"/>
-                        </w:rPr>
-                        <w:t xml:space="preserve"> (Each Ant Completes a Tour) – Tour Loop</w:t>
-                      </w:r>
-                    </w:p>
-                    <w:p>
-                      <w:pPr>
-                        <w:spacing w:before="200" w:line="216" w:lineRule="auto"/>
-                        <w:ind w:left="2736" w:hanging="576"/>
-                        <w:rPr>
-                          <w:sz w:val="18"/>
-                          <w:szCs w:val="18"/>
-                          <w:rtl/>
-                        </w:rPr>
-                      </w:pPr>
-                      <w:r>
-                        <w:rPr>
-                          <w:rFonts w:ascii="Comic Sans MS" w:hAnsi="Comic Sans MS"/>
-                          <w:color w:val="404040" w:themeColor="text1" w:themeTint="BF"/>
-                          <w:kern w:val="24"/>
-                          <w:sz w:val="18"/>
-                          <w:szCs w:val="18"/>
-                        </w:rPr>
-                        <w:t>Local Trail Update</w:t>
-                      </w:r>
-                    </w:p>
-                    <w:p>
-                      <w:pPr>
-                        <w:spacing w:before="200" w:line="216" w:lineRule="auto"/>
-                        <w:ind w:left="2102" w:hanging="662"/>
-                        <w:rPr>
-                          <w:sz w:val="18"/>
-                          <w:szCs w:val="18"/>
-                          <w:rtl/>
-                        </w:rPr>
-                      </w:pPr>
-                      <w:r>
-                        <w:rPr>
-                          <w:rFonts w:ascii="Comic Sans MS" w:hAnsi="Comic Sans MS"/>
-                          <w:b/>
-                          <w:bCs/>
-                          <w:color w:val="404040" w:themeColor="text1" w:themeTint="BF"/>
-                          <w:kern w:val="24"/>
-                          <w:sz w:val="18"/>
-                          <w:szCs w:val="18"/>
-                        </w:rPr>
-                        <w:t>End Do</w:t>
-                      </w:r>
-                    </w:p>
-                    <w:p>
-                      <w:pPr>
-                        <w:spacing w:before="200" w:line="216" w:lineRule="auto"/>
-                        <w:ind w:left="2102" w:hanging="662"/>
-                        <w:rPr>
-                          <w:sz w:val="18"/>
-                          <w:szCs w:val="18"/>
-                          <w:rtl/>
-                        </w:rPr>
-                      </w:pPr>
-                      <w:r>
-                        <w:rPr>
-                          <w:rFonts w:ascii="Comic Sans MS" w:hAnsi="Comic Sans MS"/>
-                          <w:color w:val="404040" w:themeColor="text1" w:themeTint="BF"/>
-                          <w:kern w:val="24"/>
-                          <w:sz w:val="18"/>
-                          <w:szCs w:val="18"/>
-                        </w:rPr>
-                        <w:t>Analyze Tours</w:t>
-                      </w:r>
-                    </w:p>
-                    <w:p>
-                      <w:pPr>
-                        <w:spacing w:before="200" w:line="216" w:lineRule="auto"/>
-                        <w:ind w:left="2102" w:hanging="662"/>
-                        <w:rPr>
-                          <w:sz w:val="18"/>
-                          <w:szCs w:val="18"/>
-                          <w:rtl/>
-                        </w:rPr>
-                      </w:pPr>
-                      <w:r>
-                        <w:rPr>
-                          <w:rFonts w:ascii="Comic Sans MS" w:hAnsi="Comic Sans MS"/>
-                          <w:color w:val="404040" w:themeColor="text1" w:themeTint="BF"/>
-                          <w:kern w:val="24"/>
-                          <w:sz w:val="18"/>
-                          <w:szCs w:val="18"/>
-                        </w:rPr>
-                        <w:t>Global Trail Update</w:t>
-                      </w:r>
-                    </w:p>
-                    <w:p>
-                      <w:pPr>
-                        <w:spacing w:before="200" w:line="216" w:lineRule="auto"/>
-                        <w:ind w:left="1469" w:hanging="749"/>
-                        <w:rPr>
-                          <w:sz w:val="18"/>
-                          <w:szCs w:val="18"/>
-                          <w:rtl/>
-                        </w:rPr>
-                      </w:pPr>
-                      <w:r>
-                        <w:rPr>
-                          <w:rFonts w:ascii="Comic Sans MS" w:hAnsi="Comic Sans MS"/>
-                          <w:b/>
-                          <w:bCs/>
-                          <w:color w:val="404040" w:themeColor="text1" w:themeTint="BF"/>
-                          <w:kern w:val="24"/>
-                          <w:sz w:val="18"/>
-                          <w:szCs w:val="18"/>
-                        </w:rPr>
-                        <w:t>End Do</w:t>
-                      </w:r>
-                    </w:p>
-                  </w:txbxContent>
-                </v:textbox>
-              </v:rect>
-            </w:pict>
-          </mc:Fallback>
-        </mc:AlternateContent>
-      </w:r>
-    </w:p>
-    <w:p>
-      <w:pPr>
-        <w:jc w:val="center"/>
-      </w:pPr>
-    </w:p>
-    <w:p>
-      <w:pPr>
-        <w:jc w:val="center"/>
-      </w:pPr>
-    </w:p>
-    <w:p>
-      <w:pPr>
-        <w:jc w:val="center"/>
-      </w:pPr>
-    </w:p>
-    <w:p>
-      <w:pPr>
-        <w:jc w:val="center"/>
-      </w:pPr>
-    </w:p>
-    <w:p>
-      <w:pPr>
-        <w:jc w:val="center"/>
-      </w:pPr>
-    </w:p>
-    <w:p>
-      <w:pPr>
-        <w:jc w:val="center"/>
-      </w:pPr>
-    </w:p>
-    <w:p>
-      <w:pPr>
-        <w:jc w:val="center"/>
-      </w:pPr>
-    </w:p>
-    <w:p>
-      <w:pPr>
-        <w:jc w:val="center"/>
-      </w:pPr>
-    </w:p>
-    <w:p>
-      <w:pPr>
-        <w:rPr>
-          <w:lang w:bidi="fa-IR"/>
-        </w:rPr>
-      </w:pPr>
-      <w:r>
-        <w:rPr>
+        <w:pStyle w:val="ListParagraph"/>
+        <w:numPr>
+          <w:ilvl w:val="0"/>
+          <w:numId w:val="8"/>
+        </w:numPr>
+        <w:rPr>
+          <w:rFonts w:ascii="Times New Roman" w:hAnsi="Times New Roman" w:cs="Times New Roman"/>
           <w:b/>
           <w:bCs/>
-        </w:rPr>
-        <w:t>ACS-State Transition Rule</w:t>
-      </w:r>
-      <w:r>
-        <w:rPr>
+          <w:sz w:val="24"/>
+          <w:szCs w:val="24"/>
+          <w:lang w:bidi="fa-IR"/>
+        </w:rPr>
+      </w:pPr>
+      <w:r>
+        <w:rPr>
+          <w:rFonts w:ascii="Times New Roman" w:hAnsi="Times New Roman" w:cs="Times New Roman"/>
+          <w:b/>
+          <w:bCs/>
+          <w:sz w:val="24"/>
+          <w:szCs w:val="24"/>
+          <w:lang w:bidi="fa-IR"/>
+        </w:rPr>
+        <w:t>ACS state transition rule</w:t>
+      </w:r>
+    </w:p>
+    <w:p>
+      <w:pPr>
+        <w:autoSpaceDE w:val="0"/>
+        <w:autoSpaceDN w:val="0"/>
+        <w:adjustRightInd w:val="0"/>
+        <w:spacing w:after="0" w:line="240" w:lineRule="auto"/>
+        <w:ind w:firstLine="720"/>
+        <w:rPr>
+          <w:rFonts w:ascii="Times New Roman" w:hAnsi="Times New Roman" w:cs="Times New Roman"/>
+          <w:sz w:val="24"/>
+          <w:szCs w:val="24"/>
+          <w:lang w:bidi="fa-IR"/>
+        </w:rPr>
+      </w:pPr>
+      <w:r>
+        <w:rPr>
+          <w:rFonts w:ascii="Times New Roman" w:hAnsi="Times New Roman" w:cs="Times New Roman"/>
+          <w:sz w:val="24"/>
+          <w:szCs w:val="24"/>
+          <w:lang w:bidi="fa-IR"/>
+        </w:rPr>
+        <w:t xml:space="preserve">an ant positioned on node </w:t>
+      </w:r>
+      <w:r>
+        <w:rPr>
+          <w:rFonts w:ascii="Times New Roman" w:hAnsi="Times New Roman" w:cs="Times New Roman"/>
+          <w:i/>
+          <w:iCs/>
+          <w:sz w:val="24"/>
+          <w:szCs w:val="24"/>
+          <w:lang w:bidi="fa-IR"/>
+        </w:rPr>
+        <w:t xml:space="preserve">r </w:t>
+      </w:r>
+      <w:r>
+        <w:rPr>
+          <w:rFonts w:ascii="Times New Roman" w:hAnsi="Times New Roman" w:cs="Times New Roman"/>
+          <w:sz w:val="24"/>
+          <w:szCs w:val="24"/>
+          <w:lang w:bidi="fa-IR"/>
+        </w:rPr>
+        <w:t xml:space="preserve">chooses the city </w:t>
+      </w:r>
+      <w:r>
+        <w:rPr>
+          <w:rFonts w:ascii="Times New Roman" w:hAnsi="Times New Roman" w:cs="Times New Roman"/>
+          <w:i/>
+          <w:iCs/>
+          <w:sz w:val="24"/>
+          <w:szCs w:val="24"/>
+          <w:lang w:bidi="fa-IR"/>
+        </w:rPr>
+        <w:t xml:space="preserve">s </w:t>
+      </w:r>
+      <w:r>
+        <w:rPr>
+          <w:rFonts w:ascii="Times New Roman" w:hAnsi="Times New Roman" w:cs="Times New Roman"/>
+          <w:sz w:val="24"/>
+          <w:szCs w:val="24"/>
+          <w:lang w:bidi="fa-IR"/>
+        </w:rPr>
+        <w:t>to</w:t>
+      </w:r>
+      <w:r>
+        <w:rPr>
+          <w:rFonts w:ascii="Times New Roman" w:hAnsi="Times New Roman" w:cs="Times New Roman"/>
+          <w:sz w:val="24"/>
+          <w:szCs w:val="24"/>
+          <w:lang w:bidi="fa-IR"/>
+        </w:rPr>
+        <w:t xml:space="preserve"> </w:t>
+      </w:r>
+      <w:r>
+        <w:rPr>
+          <w:rFonts w:ascii="Times New Roman" w:hAnsi="Times New Roman" w:cs="Times New Roman"/>
+          <w:sz w:val="24"/>
+          <w:szCs w:val="24"/>
+          <w:lang w:bidi="fa-IR"/>
+        </w:rPr>
+        <w:t>move to by applying the rule given</w:t>
+      </w:r>
+      <w:r>
+        <w:rPr>
+          <w:rFonts w:ascii="Times New Roman" w:hAnsi="Times New Roman" w:cs="Times New Roman"/>
+          <w:sz w:val="24"/>
+          <w:szCs w:val="24"/>
           <w:lang w:bidi="fa-IR"/>
         </w:rPr>
         <w:t>:</w:t>
@@ -1842,7 +713,15 @@
     </w:p>
     <w:p>
       <w:pPr>
-        <w:rPr>
+        <w:autoSpaceDE w:val="0"/>
+        <w:autoSpaceDN w:val="0"/>
+        <w:adjustRightInd w:val="0"/>
+        <w:spacing w:after="0" w:line="240" w:lineRule="auto"/>
+        <w:ind w:firstLine="720"/>
+        <w:rPr>
+          <w:rFonts w:ascii="Times New Roman" w:hAnsi="Times New Roman" w:cs="Times New Roman"/>
+          <w:sz w:val="24"/>
+          <w:szCs w:val="24"/>
           <w:lang w:bidi="fa-IR"/>
         </w:rPr>
       </w:pPr>
@@ -1851,87 +730,1405 @@
       <w:pPr>
         <w:jc w:val="center"/>
         <w:rPr>
-          <w:rtl/>
-        </w:rPr>
-      </w:pPr>
-      <w:r>
-        <w:object w:dxaOrig="10800" w:dyaOrig="1493" w14:anchorId="35D96B92">
-          <v:shape id="_x0000_i1142" type="#_x0000_t75" style="width:291.6pt;height:40.4pt" o:ole="">
-            <v:imagedata r:id="rId27" o:title=""/>
-          </v:shape>
-          <o:OLEObject Type="Embed" ProgID="Unknown" ShapeID="_x0000_i1142" DrawAspect="Content" ObjectID="_1652460958" r:id="rId28"/>
-        </w:object>
-      </w:r>
-    </w:p>
-    <w:p>
-      <w:pPr>
-        <w:rPr>
-          <w:lang w:bidi="fa-IR"/>
-        </w:rPr>
-      </w:pPr>
-      <w:r>
-        <w:rPr>
-          <w:lang w:bidi="fa-IR"/>
-        </w:rPr>
-        <w:t>As rule</w:t>
-      </w:r>
-      <w:r>
-        <w:rPr>
-          <w:lang w:bidi="fa-IR"/>
-        </w:rPr>
-        <w:t xml:space="preserve"> (page15)</w:t>
-      </w:r>
-      <w:r>
-        <w:rPr>
-          <w:lang w:bidi="fa-IR"/>
-        </w:rPr>
-        <w:t>:</w:t>
-      </w:r>
-    </w:p>
-    <w:p>
-      <w:pPr>
-        <w:rPr>
-          <w:rFonts w:hint="cs"/>
-          <w:lang w:bidi="fa-IR"/>
-        </w:rPr>
-      </w:pPr>
-      <w:r>
-        <w:rPr>
-          <w:lang w:bidi="fa-IR"/>
-        </w:rPr>
-        <w:tab/>
-        <w:t xml:space="preserve">alpha = 1 </w:t>
-      </w:r>
-      <w:r>
-        <w:rPr>
-          <w:lang w:bidi="fa-IR"/>
-        </w:rPr>
-        <w:tab/>
-        <w:t>beta = 2</w:t>
-      </w:r>
-    </w:p>
-    <w:p>
-      <w:pPr>
-        <w:rPr>
-          <w:lang w:bidi="fa-IR"/>
-        </w:rPr>
-      </w:pPr>
+          <w:rFonts w:ascii="Times New Roman" w:hAnsi="Times New Roman" w:cs="Times New Roman"/>
+          <w:b/>
+          <w:bCs/>
+          <w:sz w:val="24"/>
+          <w:szCs w:val="24"/>
+          <w:lang w:bidi="fa-IR"/>
+        </w:rPr>
+      </w:pPr>
+      <w:r>
+        <w:rPr>
+          <w:noProof/>
+        </w:rPr>
+        <w:drawing>
+          <wp:inline distT="0" distB="0" distL="0" distR="0" wp14:anchorId="692A138E" wp14:editId="0D357359">
+            <wp:extent cx="3557790" cy="747305"/>
+            <wp:effectExtent l="0" t="0" r="5080" b="0"/>
+            <wp:docPr id="5" name="Picture 5"/>
+            <wp:cNvGraphicFramePr>
+              <a:graphicFrameLocks xmlns:a="http://schemas.openxmlformats.org/drawingml/2006/main" noChangeAspect="1"/>
+            </wp:cNvGraphicFramePr>
+            <a:graphic xmlns:a="http://schemas.openxmlformats.org/drawingml/2006/main">
+              <a:graphicData uri="http://schemas.openxmlformats.org/drawingml/2006/picture">
+                <pic:pic xmlns:pic="http://schemas.openxmlformats.org/drawingml/2006/picture">
+                  <pic:nvPicPr>
+                    <pic:cNvPr id="0" name="Picture 22"/>
+                    <pic:cNvPicPr>
+                      <a:picLocks noChangeAspect="1" noChangeArrowheads="1"/>
+                    </pic:cNvPicPr>
+                  </pic:nvPicPr>
+                  <pic:blipFill>
+                    <a:blip r:embed="rId9">
+                      <a:extLst>
+                        <a:ext uri="{28A0092B-C50C-407E-A947-70E740481C1C}">
+                          <a14:useLocalDpi xmlns:a14="http://schemas.microsoft.com/office/drawing/2010/main" val="0"/>
+                        </a:ext>
+                      </a:extLst>
+                    </a:blip>
+                    <a:srcRect/>
+                    <a:stretch>
+                      <a:fillRect/>
+                    </a:stretch>
+                  </pic:blipFill>
+                  <pic:spPr bwMode="auto">
+                    <a:xfrm>
+                      <a:off x="0" y="0"/>
+                      <a:ext cx="3646944" cy="766032"/>
+                    </a:xfrm>
+                    <a:prstGeom prst="rect">
+                      <a:avLst/>
+                    </a:prstGeom>
+                    <a:noFill/>
+                    <a:ln>
+                      <a:noFill/>
+                    </a:ln>
+                  </pic:spPr>
+                </pic:pic>
+              </a:graphicData>
+            </a:graphic>
+          </wp:inline>
+        </w:drawing>
+      </w:r>
+    </w:p>
+    <w:p>
+      <w:pPr>
+        <w:ind w:firstLine="720"/>
+        <w:rPr>
+          <w:rFonts w:ascii="Times New Roman" w:hAnsi="Times New Roman" w:cs="Times New Roman"/>
+          <w:sz w:val="24"/>
+          <w:szCs w:val="24"/>
+          <w:lang w:bidi="fa-IR"/>
+        </w:rPr>
+      </w:pPr>
+      <w:r>
+        <w:rPr>
+          <w:rFonts w:ascii="Times New Roman" w:hAnsi="Times New Roman" w:cs="Times New Roman"/>
+          <w:sz w:val="24"/>
+          <w:szCs w:val="24"/>
+          <w:lang w:bidi="fa-IR"/>
+        </w:rPr>
+        <w:lastRenderedPageBreak/>
+        <w:t>We S set as follow:</w:t>
+      </w:r>
     </w:p>
     <w:p>
       <w:pPr>
         <w:jc w:val="center"/>
-      </w:pPr>
-      <w:r>
-        <w:object w:dxaOrig="12240" w:dyaOrig="3600" w14:anchorId="14841898">
-          <v:shape id="_x0000_i1144" type="#_x0000_t75" style="width:283.95pt;height:83.35pt" o:ole="">
-            <v:imagedata r:id="rId29" o:title=""/>
-          </v:shape>
-          <o:OLEObject Type="Embed" ProgID="Unknown" ShapeID="_x0000_i1144" DrawAspect="Content" ObjectID="_1652460959" r:id="rId30"/>
-        </w:object>
+        <w:rPr>
+          <w:rFonts w:ascii="Times New Roman" w:hAnsi="Times New Roman" w:cs="Times New Roman"/>
+          <w:b/>
+          <w:bCs/>
+          <w:sz w:val="24"/>
+          <w:szCs w:val="24"/>
+          <w:lang w:bidi="fa-IR"/>
+        </w:rPr>
+      </w:pPr>
+      <w:r>
+        <w:rPr>
+          <w:noProof/>
+        </w:rPr>
+        <w:drawing>
+          <wp:inline distT="0" distB="0" distL="0" distR="0" wp14:anchorId="05EDD664" wp14:editId="0727AEBD">
+            <wp:extent cx="2759529" cy="770886"/>
+            <wp:effectExtent l="0" t="0" r="3175" b="0"/>
+            <wp:docPr id="6" name="Picture 6"/>
+            <wp:cNvGraphicFramePr>
+              <a:graphicFrameLocks xmlns:a="http://schemas.openxmlformats.org/drawingml/2006/main" noChangeAspect="1"/>
+            </wp:cNvGraphicFramePr>
+            <a:graphic xmlns:a="http://schemas.openxmlformats.org/drawingml/2006/main">
+              <a:graphicData uri="http://schemas.openxmlformats.org/drawingml/2006/picture">
+                <pic:pic xmlns:pic="http://schemas.openxmlformats.org/drawingml/2006/picture">
+                  <pic:nvPicPr>
+                    <pic:cNvPr id="0" name="Picture 24"/>
+                    <pic:cNvPicPr>
+                      <a:picLocks noChangeAspect="1" noChangeArrowheads="1"/>
+                    </pic:cNvPicPr>
+                  </pic:nvPicPr>
+                  <pic:blipFill>
+                    <a:blip r:embed="rId10">
+                      <a:extLst>
+                        <a:ext uri="{28A0092B-C50C-407E-A947-70E740481C1C}">
+                          <a14:useLocalDpi xmlns:a14="http://schemas.microsoft.com/office/drawing/2010/main" val="0"/>
+                        </a:ext>
+                      </a:extLst>
+                    </a:blip>
+                    <a:srcRect/>
+                    <a:stretch>
+                      <a:fillRect/>
+                    </a:stretch>
+                  </pic:blipFill>
+                  <pic:spPr bwMode="auto">
+                    <a:xfrm>
+                      <a:off x="0" y="0"/>
+                      <a:ext cx="2836469" cy="792380"/>
+                    </a:xfrm>
+                    <a:prstGeom prst="rect">
+                      <a:avLst/>
+                    </a:prstGeom>
+                    <a:noFill/>
+                    <a:ln>
+                      <a:noFill/>
+                    </a:ln>
+                  </pic:spPr>
+                </pic:pic>
+              </a:graphicData>
+            </a:graphic>
+          </wp:inline>
+        </w:drawing>
+      </w:r>
+    </w:p>
+    <w:p>
+      <w:r>
+        <w:rPr>
+          <w:rFonts w:ascii="Times New Roman" w:hAnsi="Times New Roman" w:cs="Times New Roman"/>
+          <w:b/>
+          <w:bCs/>
+          <w:sz w:val="24"/>
+          <w:szCs w:val="24"/>
+          <w:lang w:bidi="fa-IR"/>
+        </w:rPr>
+        <w:t>B. ACS global updating rule</w:t>
+      </w:r>
+    </w:p>
+    <w:p>
+      <w:pPr>
+        <w:jc w:val="center"/>
+      </w:pPr>
+      <w:r>
+        <w:rPr>
+          <w:noProof/>
+        </w:rPr>
+        <w:drawing>
+          <wp:inline distT="0" distB="0" distL="0" distR="0" wp14:anchorId="6F508CA4" wp14:editId="4564A7DF">
+            <wp:extent cx="3457826" cy="947330"/>
+            <wp:effectExtent l="0" t="0" r="0" b="5715"/>
+            <wp:docPr id="1" name="Picture 1"/>
+            <wp:cNvGraphicFramePr>
+              <a:graphicFrameLocks xmlns:a="http://schemas.openxmlformats.org/drawingml/2006/main" noChangeAspect="1"/>
+            </wp:cNvGraphicFramePr>
+            <a:graphic xmlns:a="http://schemas.openxmlformats.org/drawingml/2006/main">
+              <a:graphicData uri="http://schemas.openxmlformats.org/drawingml/2006/picture">
+                <pic:pic xmlns:pic="http://schemas.openxmlformats.org/drawingml/2006/picture">
+                  <pic:nvPicPr>
+                    <pic:cNvPr id="0" name="Picture 13"/>
+                    <pic:cNvPicPr>
+                      <a:picLocks noChangeAspect="1" noChangeArrowheads="1"/>
+                    </pic:cNvPicPr>
+                  </pic:nvPicPr>
+                  <pic:blipFill>
+                    <a:blip r:embed="rId11">
+                      <a:extLst>
+                        <a:ext uri="{28A0092B-C50C-407E-A947-70E740481C1C}">
+                          <a14:useLocalDpi xmlns:a14="http://schemas.microsoft.com/office/drawing/2010/main" val="0"/>
+                        </a:ext>
+                      </a:extLst>
+                    </a:blip>
+                    <a:srcRect/>
+                    <a:stretch>
+                      <a:fillRect/>
+                    </a:stretch>
+                  </pic:blipFill>
+                  <pic:spPr bwMode="auto">
+                    <a:xfrm>
+                      <a:off x="0" y="0"/>
+                      <a:ext cx="3487562" cy="955477"/>
+                    </a:xfrm>
+                    <a:prstGeom prst="rect">
+                      <a:avLst/>
+                    </a:prstGeom>
+                    <a:noFill/>
+                    <a:ln>
+                      <a:noFill/>
+                    </a:ln>
+                  </pic:spPr>
+                </pic:pic>
+              </a:graphicData>
+            </a:graphic>
+          </wp:inline>
+        </w:drawing>
+      </w:r>
+    </w:p>
+    <w:p>
+      <w:pPr>
+        <w:autoSpaceDE w:val="0"/>
+        <w:autoSpaceDN w:val="0"/>
+        <w:adjustRightInd w:val="0"/>
+        <w:spacing w:after="0" w:line="240" w:lineRule="auto"/>
+        <w:rPr>
+          <w:rFonts w:ascii="Times New Roman" w:hAnsi="Times New Roman" w:cs="Times New Roman"/>
+          <w:sz w:val="24"/>
+          <w:szCs w:val="24"/>
+          <w:lang w:bidi="fa-IR"/>
+        </w:rPr>
+      </w:pPr>
+    </w:p>
+    <w:p>
+      <w:pPr>
+        <w:autoSpaceDE w:val="0"/>
+        <w:autoSpaceDN w:val="0"/>
+        <w:adjustRightInd w:val="0"/>
+        <w:spacing w:after="0" w:line="240" w:lineRule="auto"/>
+        <w:rPr>
+          <w:rFonts w:ascii="Times New Roman" w:hAnsi="Times New Roman" w:cs="Times New Roman"/>
+          <w:sz w:val="24"/>
+          <w:szCs w:val="24"/>
+          <w:lang w:bidi="fa-IR"/>
+        </w:rPr>
+      </w:pPr>
+      <w:r>
+        <w:rPr>
+          <w:rFonts w:ascii="Times New Roman" w:hAnsi="Times New Roman" w:cs="Times New Roman"/>
+          <w:sz w:val="24"/>
+          <w:szCs w:val="24"/>
+          <w:lang w:bidi="fa-IR"/>
+        </w:rPr>
+        <w:t>0&lt;</w:t>
+      </w:r>
+      <w:r>
+        <w:rPr>
+          <w:rFonts w:ascii="Symbol" w:hAnsi="Symbol" w:cs="Symbol"/>
+          <w:sz w:val="25"/>
+          <w:szCs w:val="25"/>
+          <w:lang w:bidi="fa-IR"/>
+        </w:rPr>
+        <w:t>a</w:t>
+      </w:r>
+      <w:r>
+        <w:rPr>
+          <w:rFonts w:ascii="Times New Roman" w:hAnsi="Times New Roman" w:cs="Times New Roman"/>
+          <w:sz w:val="24"/>
+          <w:szCs w:val="24"/>
+          <w:lang w:bidi="fa-IR"/>
+        </w:rPr>
+        <w:t xml:space="preserve">&lt;1 is the pheromone decay parameter, and </w:t>
+      </w:r>
+      <w:proofErr w:type="spellStart"/>
+      <w:r>
+        <w:rPr>
+          <w:rFonts w:ascii="Times New Roman" w:hAnsi="Times New Roman" w:cs="Times New Roman"/>
+          <w:i/>
+          <w:iCs/>
+          <w:sz w:val="24"/>
+          <w:szCs w:val="24"/>
+          <w:lang w:bidi="fa-IR"/>
+        </w:rPr>
+        <w:t>L</w:t>
+      </w:r>
+      <w:r>
+        <w:rPr>
+          <w:rFonts w:ascii="Times New Roman" w:hAnsi="Times New Roman" w:cs="Times New Roman"/>
+          <w:i/>
+          <w:iCs/>
+          <w:sz w:val="18"/>
+          <w:szCs w:val="18"/>
+          <w:lang w:bidi="fa-IR"/>
+        </w:rPr>
+        <w:t>gb</w:t>
+      </w:r>
+      <w:proofErr w:type="spellEnd"/>
+      <w:r>
+        <w:rPr>
+          <w:rFonts w:ascii="Times New Roman" w:hAnsi="Times New Roman" w:cs="Times New Roman"/>
+          <w:i/>
+          <w:iCs/>
+          <w:sz w:val="18"/>
+          <w:szCs w:val="18"/>
+          <w:lang w:bidi="fa-IR"/>
+        </w:rPr>
+        <w:t xml:space="preserve"> </w:t>
+      </w:r>
+      <w:r>
+        <w:rPr>
+          <w:rFonts w:ascii="Times New Roman" w:hAnsi="Times New Roman" w:cs="Times New Roman"/>
+          <w:sz w:val="24"/>
+          <w:szCs w:val="24"/>
+          <w:lang w:bidi="fa-IR"/>
+        </w:rPr>
+        <w:t>is the length of the globally best tour from</w:t>
+      </w:r>
+    </w:p>
+    <w:p>
+      <w:pPr>
+        <w:rPr>
+          <w:rFonts w:ascii="Times New Roman" w:hAnsi="Times New Roman" w:cs="Times New Roman"/>
+          <w:sz w:val="24"/>
+          <w:szCs w:val="24"/>
+          <w:lang w:bidi="fa-IR"/>
+        </w:rPr>
+      </w:pPr>
+      <w:r>
+        <w:rPr>
+          <w:rFonts w:ascii="Times New Roman" w:hAnsi="Times New Roman" w:cs="Times New Roman"/>
+          <w:sz w:val="24"/>
+          <w:szCs w:val="24"/>
+          <w:lang w:bidi="fa-IR"/>
+        </w:rPr>
+        <w:t>the beginning of the trial</w:t>
+      </w:r>
+    </w:p>
+    <w:p>
+      <w:pPr>
+        <w:rPr>
+          <w:rFonts w:ascii="Times New Roman" w:hAnsi="Times New Roman" w:cs="Times New Roman"/>
+          <w:sz w:val="24"/>
+          <w:szCs w:val="24"/>
+          <w:lang w:bidi="fa-IR"/>
+        </w:rPr>
+      </w:pPr>
+    </w:p>
+    <w:p>
+      <w:pPr>
+        <w:rPr>
+          <w:rFonts w:ascii="Times New Roman" w:hAnsi="Times New Roman" w:cs="Times New Roman"/>
+          <w:b/>
+          <w:bCs/>
+          <w:sz w:val="24"/>
+          <w:szCs w:val="24"/>
+          <w:lang w:bidi="fa-IR"/>
+        </w:rPr>
+      </w:pPr>
+      <w:r>
+        <w:rPr>
+          <w:rFonts w:ascii="Times New Roman" w:hAnsi="Times New Roman" w:cs="Times New Roman"/>
+          <w:b/>
+          <w:bCs/>
+          <w:sz w:val="24"/>
+          <w:szCs w:val="24"/>
+          <w:lang w:bidi="fa-IR"/>
+        </w:rPr>
+        <w:t>C. ACS local updating rule</w:t>
+      </w:r>
+    </w:p>
+    <w:p>
+      <w:pPr>
+        <w:jc w:val="center"/>
+        <w:rPr>
+          <w:rFonts w:ascii="Times New Roman" w:hAnsi="Times New Roman" w:cs="Times New Roman"/>
+          <w:b/>
+          <w:bCs/>
+          <w:sz w:val="24"/>
+          <w:szCs w:val="24"/>
+          <w:lang w:bidi="fa-IR"/>
+        </w:rPr>
+      </w:pPr>
+    </w:p>
+    <w:p>
+      <w:pPr>
+        <w:jc w:val="center"/>
+      </w:pPr>
+      <w:r>
+        <w:rPr>
+          <w:noProof/>
+        </w:rPr>
+        <w:drawing>
+          <wp:inline distT="0" distB="0" distL="0" distR="0" wp14:anchorId="0D1276B0" wp14:editId="7AFE5C96">
+            <wp:extent cx="2305954" cy="506185"/>
+            <wp:effectExtent l="0" t="0" r="0" b="8255"/>
+            <wp:docPr id="4" name="Picture 4"/>
+            <wp:cNvGraphicFramePr>
+              <a:graphicFrameLocks xmlns:a="http://schemas.openxmlformats.org/drawingml/2006/main" noChangeAspect="1"/>
+            </wp:cNvGraphicFramePr>
+            <a:graphic xmlns:a="http://schemas.openxmlformats.org/drawingml/2006/main">
+              <a:graphicData uri="http://schemas.openxmlformats.org/drawingml/2006/picture">
+                <pic:pic xmlns:pic="http://schemas.openxmlformats.org/drawingml/2006/picture">
+                  <pic:nvPicPr>
+                    <pic:cNvPr id="0" name="Picture 20"/>
+                    <pic:cNvPicPr>
+                      <a:picLocks noChangeAspect="1" noChangeArrowheads="1"/>
+                    </pic:cNvPicPr>
+                  </pic:nvPicPr>
+                  <pic:blipFill>
+                    <a:blip r:embed="rId12">
+                      <a:extLst>
+                        <a:ext uri="{28A0092B-C50C-407E-A947-70E740481C1C}">
+                          <a14:useLocalDpi xmlns:a14="http://schemas.microsoft.com/office/drawing/2010/main" val="0"/>
+                        </a:ext>
+                      </a:extLst>
+                    </a:blip>
+                    <a:srcRect/>
+                    <a:stretch>
+                      <a:fillRect/>
+                    </a:stretch>
+                  </pic:blipFill>
+                  <pic:spPr bwMode="auto">
+                    <a:xfrm>
+                      <a:off x="0" y="0"/>
+                      <a:ext cx="2368846" cy="519990"/>
+                    </a:xfrm>
+                    <a:prstGeom prst="rect">
+                      <a:avLst/>
+                    </a:prstGeom>
+                    <a:noFill/>
+                    <a:ln>
+                      <a:noFill/>
+                    </a:ln>
+                  </pic:spPr>
+                </pic:pic>
+              </a:graphicData>
+            </a:graphic>
+          </wp:inline>
+        </w:drawing>
+      </w:r>
+    </w:p>
+    <w:p>
+      <w:pPr>
+        <w:autoSpaceDE w:val="0"/>
+        <w:autoSpaceDN w:val="0"/>
+        <w:adjustRightInd w:val="0"/>
+        <w:spacing w:after="0" w:line="240" w:lineRule="auto"/>
+        <w:rPr>
+          <w:rFonts w:ascii="Times New Roman" w:hAnsi="Times New Roman" w:cs="Times New Roman"/>
+          <w:sz w:val="24"/>
+          <w:szCs w:val="24"/>
+          <w:lang w:bidi="fa-IR"/>
+        </w:rPr>
+      </w:pPr>
+    </w:p>
+    <w:p>
+      <w:pPr>
+        <w:pStyle w:val="ListParagraph"/>
+        <w:numPr>
+          <w:ilvl w:val="0"/>
+          <w:numId w:val="7"/>
+        </w:numPr>
+        <w:autoSpaceDE w:val="0"/>
+        <w:autoSpaceDN w:val="0"/>
+        <w:adjustRightInd w:val="0"/>
+        <w:spacing w:after="0" w:line="240" w:lineRule="auto"/>
+        <w:rPr>
+          <w:rFonts w:ascii="Times New Roman" w:hAnsi="Times New Roman" w:cs="Times New Roman"/>
+          <w:sz w:val="24"/>
+          <w:szCs w:val="24"/>
+          <w:lang w:bidi="fa-IR"/>
+        </w:rPr>
+      </w:pPr>
+      <w:r>
+        <w:rPr>
+          <w:rFonts w:ascii="Times New Roman" w:hAnsi="Times New Roman" w:cs="Times New Roman"/>
+          <w:sz w:val="24"/>
+          <w:szCs w:val="24"/>
+          <w:lang w:bidi="fa-IR"/>
+        </w:rPr>
+        <w:t>we</w:t>
+      </w:r>
+      <w:r>
+        <w:rPr>
+          <w:rFonts w:ascii="Times New Roman" w:hAnsi="Times New Roman" w:cs="Times New Roman"/>
+          <w:sz w:val="24"/>
+          <w:szCs w:val="24"/>
+          <w:lang w:bidi="fa-IR"/>
+        </w:rPr>
+        <w:t xml:space="preserve"> </w:t>
+      </w:r>
+      <w:r>
+        <w:rPr>
+          <w:rFonts w:ascii="Times New Roman" w:hAnsi="Times New Roman" w:cs="Times New Roman"/>
+          <w:sz w:val="24"/>
+          <w:szCs w:val="24"/>
+          <w:lang w:bidi="fa-IR"/>
+        </w:rPr>
+        <w:t xml:space="preserve">set </w:t>
+      </w:r>
+      <w:r>
+        <w:rPr>
+          <w:rFonts w:ascii="Symbol" w:hAnsi="Symbol" w:cs="Symbol"/>
+          <w:sz w:val="24"/>
+          <w:szCs w:val="24"/>
+          <w:lang w:bidi="fa-IR"/>
+        </w:rPr>
+        <w:t>D</w:t>
+      </w:r>
+      <w:r>
+        <w:rPr>
+          <w:rFonts w:ascii="Symbol" w:hAnsi="Symbol" w:cs="Symbol"/>
+          <w:sz w:val="25"/>
+          <w:szCs w:val="25"/>
+          <w:lang w:bidi="fa-IR"/>
+        </w:rPr>
+        <w:t xml:space="preserve">t </w:t>
+      </w:r>
+      <w:r>
+        <w:rPr>
+          <w:rFonts w:ascii="Times New Roman" w:hAnsi="Times New Roman" w:cs="Times New Roman"/>
+          <w:sz w:val="24"/>
+          <w:szCs w:val="24"/>
+          <w:lang w:bidi="fa-IR"/>
+        </w:rPr>
+        <w:t>(</w:t>
+      </w:r>
+      <w:proofErr w:type="spellStart"/>
+      <w:r>
+        <w:rPr>
+          <w:rFonts w:ascii="Times New Roman" w:hAnsi="Times New Roman" w:cs="Times New Roman"/>
+          <w:i/>
+          <w:iCs/>
+          <w:sz w:val="24"/>
+          <w:szCs w:val="24"/>
+          <w:lang w:bidi="fa-IR"/>
+        </w:rPr>
+        <w:t>r</w:t>
+      </w:r>
+      <w:r>
+        <w:rPr>
+          <w:rFonts w:ascii="Times New Roman" w:hAnsi="Times New Roman" w:cs="Times New Roman"/>
+          <w:sz w:val="24"/>
+          <w:szCs w:val="24"/>
+          <w:lang w:bidi="fa-IR"/>
+        </w:rPr>
+        <w:t>,</w:t>
+      </w:r>
+      <w:r>
+        <w:rPr>
+          <w:rFonts w:ascii="Times New Roman" w:hAnsi="Times New Roman" w:cs="Times New Roman"/>
+          <w:i/>
+          <w:iCs/>
+          <w:sz w:val="24"/>
+          <w:szCs w:val="24"/>
+          <w:lang w:bidi="fa-IR"/>
+        </w:rPr>
+        <w:t>s</w:t>
+      </w:r>
+      <w:proofErr w:type="spellEnd"/>
+      <w:r>
+        <w:rPr>
+          <w:rFonts w:ascii="Times New Roman" w:hAnsi="Times New Roman" w:cs="Times New Roman"/>
+          <w:sz w:val="24"/>
+          <w:szCs w:val="24"/>
+          <w:lang w:bidi="fa-IR"/>
+        </w:rPr>
+        <w:t>)</w:t>
+      </w:r>
+      <w:r>
+        <w:rPr>
+          <w:rFonts w:ascii="Times New Roman" w:hAnsi="Times New Roman" w:cs="Times New Roman"/>
+          <w:sz w:val="24"/>
+          <w:szCs w:val="24"/>
+          <w:lang w:bidi="fa-IR"/>
+        </w:rPr>
+        <w:t xml:space="preserve"> </w:t>
+      </w:r>
+      <w:r>
+        <w:rPr>
+          <w:rFonts w:ascii="Times New Roman" w:hAnsi="Times New Roman" w:cs="Times New Roman"/>
+          <w:sz w:val="24"/>
+          <w:szCs w:val="24"/>
+          <w:lang w:bidi="fa-IR"/>
+        </w:rPr>
+        <w:t>=</w:t>
+      </w:r>
+      <w:r>
+        <w:rPr>
+          <w:rFonts w:ascii="Symbol" w:hAnsi="Symbol" w:cs="Symbol"/>
+          <w:sz w:val="25"/>
+          <w:szCs w:val="25"/>
+          <w:lang w:bidi="fa-IR"/>
+        </w:rPr>
+        <w:t xml:space="preserve"> </w:t>
+      </w:r>
+      <w:r>
+        <w:rPr>
+          <w:rFonts w:ascii="Symbol" w:hAnsi="Symbol" w:cs="Symbol"/>
+          <w:sz w:val="25"/>
+          <w:szCs w:val="25"/>
+          <w:lang w:bidi="fa-IR"/>
+        </w:rPr>
+        <w:t>t</w:t>
+      </w:r>
+      <w:r>
+        <w:rPr>
+          <w:rFonts w:ascii="Times New Roman" w:hAnsi="Times New Roman" w:cs="Times New Roman"/>
+          <w:sz w:val="14"/>
+          <w:szCs w:val="14"/>
+          <w:lang w:bidi="fa-IR"/>
+        </w:rPr>
+        <w:t xml:space="preserve">0 </w:t>
+      </w:r>
+      <w:r>
+        <w:rPr>
+          <w:rFonts w:ascii="Times New Roman" w:hAnsi="Times New Roman" w:cs="Times New Roman"/>
+          <w:sz w:val="24"/>
+          <w:szCs w:val="24"/>
+          <w:lang w:bidi="fa-IR"/>
+        </w:rPr>
+        <w:t>, where</w:t>
+      </w:r>
+      <w:r>
+        <w:rPr>
+          <w:rFonts w:ascii="Times New Roman" w:hAnsi="Times New Roman" w:cs="Times New Roman"/>
+          <w:sz w:val="24"/>
+          <w:szCs w:val="24"/>
+          <w:lang w:bidi="fa-IR"/>
+        </w:rPr>
+        <w:t xml:space="preserve"> </w:t>
+      </w:r>
+      <w:r>
+        <w:rPr>
+          <w:rFonts w:ascii="Symbol" w:hAnsi="Symbol" w:cs="Symbol"/>
+          <w:sz w:val="25"/>
+          <w:szCs w:val="25"/>
+          <w:lang w:bidi="fa-IR"/>
+        </w:rPr>
+        <w:t>t</w:t>
+      </w:r>
+      <w:r>
+        <w:rPr>
+          <w:rFonts w:ascii="Times New Roman" w:hAnsi="Times New Roman" w:cs="Times New Roman"/>
+          <w:sz w:val="14"/>
+          <w:szCs w:val="14"/>
+          <w:lang w:bidi="fa-IR"/>
+        </w:rPr>
+        <w:t xml:space="preserve">0 </w:t>
+      </w:r>
+      <w:r>
+        <w:rPr>
+          <w:rFonts w:ascii="Times New Roman" w:hAnsi="Times New Roman" w:cs="Times New Roman"/>
+          <w:sz w:val="24"/>
+          <w:szCs w:val="24"/>
+          <w:lang w:bidi="fa-IR"/>
+        </w:rPr>
+        <w:t>is the initial pheromone level</w:t>
+      </w:r>
+    </w:p>
+    <w:p>
+      <w:pPr>
+        <w:pStyle w:val="ListParagraph"/>
+        <w:numPr>
+          <w:ilvl w:val="0"/>
+          <w:numId w:val="7"/>
+        </w:numPr>
+        <w:autoSpaceDE w:val="0"/>
+        <w:autoSpaceDN w:val="0"/>
+        <w:adjustRightInd w:val="0"/>
+        <w:spacing w:after="0" w:line="240" w:lineRule="auto"/>
+        <w:rPr>
+          <w:rFonts w:ascii="Times New Roman" w:hAnsi="Times New Roman" w:cs="Times New Roman"/>
+          <w:sz w:val="24"/>
+          <w:szCs w:val="24"/>
+          <w:lang w:bidi="fa-IR"/>
+        </w:rPr>
+      </w:pPr>
+      <w:r>
+        <w:rPr>
+          <w:rFonts w:ascii="Times New Roman" w:hAnsi="Times New Roman" w:cs="Times New Roman"/>
+          <w:sz w:val="24"/>
+          <w:szCs w:val="24"/>
+          <w:lang w:bidi="fa-IR"/>
+        </w:rPr>
+        <w:t xml:space="preserve">(ii) we set </w:t>
+      </w:r>
+      <w:r>
+        <w:rPr>
+          <w:rFonts w:ascii="Symbol" w:hAnsi="Symbol" w:cs="Symbol"/>
+          <w:sz w:val="24"/>
+          <w:szCs w:val="24"/>
+          <w:lang w:bidi="fa-IR"/>
+        </w:rPr>
+        <w:t>D</w:t>
+      </w:r>
+      <w:r>
+        <w:rPr>
+          <w:rFonts w:ascii="Symbol" w:hAnsi="Symbol" w:cs="Symbol"/>
+          <w:sz w:val="25"/>
+          <w:szCs w:val="25"/>
+          <w:lang w:bidi="fa-IR"/>
+        </w:rPr>
+        <w:t>t</w:t>
+      </w:r>
+      <w:r>
+        <w:rPr>
+          <w:rFonts w:ascii="Times New Roman" w:hAnsi="Times New Roman" w:cs="Times New Roman"/>
+          <w:sz w:val="24"/>
+          <w:szCs w:val="24"/>
+          <w:lang w:bidi="fa-IR"/>
+        </w:rPr>
+        <w:t>(</w:t>
+      </w:r>
+      <w:proofErr w:type="spellStart"/>
+      <w:r>
+        <w:rPr>
+          <w:rFonts w:ascii="Times New Roman" w:hAnsi="Times New Roman" w:cs="Times New Roman"/>
+          <w:i/>
+          <w:iCs/>
+          <w:sz w:val="24"/>
+          <w:szCs w:val="24"/>
+          <w:lang w:bidi="fa-IR"/>
+        </w:rPr>
+        <w:t>r</w:t>
+      </w:r>
+      <w:r>
+        <w:rPr>
+          <w:rFonts w:ascii="Times New Roman" w:hAnsi="Times New Roman" w:cs="Times New Roman"/>
+          <w:sz w:val="24"/>
+          <w:szCs w:val="24"/>
+          <w:lang w:bidi="fa-IR"/>
+        </w:rPr>
+        <w:t>,</w:t>
+      </w:r>
+      <w:r>
+        <w:rPr>
+          <w:rFonts w:ascii="Times New Roman" w:hAnsi="Times New Roman" w:cs="Times New Roman"/>
+          <w:i/>
+          <w:iCs/>
+          <w:sz w:val="24"/>
+          <w:szCs w:val="24"/>
+          <w:lang w:bidi="fa-IR"/>
+        </w:rPr>
+        <w:t>s</w:t>
+      </w:r>
+      <w:proofErr w:type="spellEnd"/>
+      <w:r>
+        <w:rPr>
+          <w:rFonts w:ascii="Times New Roman" w:hAnsi="Times New Roman" w:cs="Times New Roman"/>
+          <w:sz w:val="24"/>
+          <w:szCs w:val="24"/>
+          <w:lang w:bidi="fa-IR"/>
+        </w:rPr>
+        <w:t>)</w:t>
+      </w:r>
+      <w:r>
+        <w:rPr>
+          <w:rFonts w:ascii="Times New Roman" w:hAnsi="Times New Roman" w:cs="Times New Roman"/>
+          <w:sz w:val="24"/>
+          <w:szCs w:val="24"/>
+          <w:lang w:bidi="fa-IR"/>
+        </w:rPr>
+        <w:t xml:space="preserve"> </w:t>
+      </w:r>
+      <w:r>
+        <w:rPr>
+          <w:rFonts w:ascii="Times New Roman" w:hAnsi="Times New Roman" w:cs="Times New Roman"/>
+          <w:sz w:val="24"/>
+          <w:szCs w:val="24"/>
+          <w:lang w:bidi="fa-IR"/>
+        </w:rPr>
+        <w:t>=</w:t>
+      </w:r>
+      <w:r>
+        <w:rPr>
+          <w:rFonts w:ascii="Times New Roman" w:hAnsi="Times New Roman" w:cs="Times New Roman"/>
+          <w:sz w:val="24"/>
+          <w:szCs w:val="24"/>
+          <w:lang w:bidi="fa-IR"/>
+        </w:rPr>
+        <w:t xml:space="preserve"> </w:t>
+      </w:r>
+      <w:r>
+        <w:rPr>
+          <w:rFonts w:ascii="Times New Roman" w:hAnsi="Times New Roman" w:cs="Times New Roman"/>
+          <w:sz w:val="24"/>
+          <w:szCs w:val="24"/>
+          <w:lang w:bidi="fa-IR"/>
+        </w:rPr>
+        <w:t>0.</w:t>
+      </w:r>
+    </w:p>
+    <w:p>
+      <w:pPr>
+        <w:autoSpaceDE w:val="0"/>
+        <w:autoSpaceDN w:val="0"/>
+        <w:adjustRightInd w:val="0"/>
+        <w:spacing w:after="0" w:line="240" w:lineRule="auto"/>
+        <w:ind w:left="360"/>
+        <w:rPr>
+          <w:rFonts w:ascii="Times New Roman" w:hAnsi="Times New Roman" w:cs="Times New Roman"/>
+          <w:sz w:val="24"/>
+          <w:szCs w:val="24"/>
+          <w:lang w:bidi="fa-IR"/>
+        </w:rPr>
+      </w:pPr>
+    </w:p>
+    <w:p>
+      <w:pPr>
+        <w:autoSpaceDE w:val="0"/>
+        <w:autoSpaceDN w:val="0"/>
+        <w:adjustRightInd w:val="0"/>
+        <w:spacing w:after="0" w:line="240" w:lineRule="auto"/>
+        <w:ind w:left="360"/>
+        <w:rPr>
+          <w:rFonts w:ascii="Times New Roman" w:hAnsi="Times New Roman" w:cs="Times New Roman"/>
+          <w:sz w:val="24"/>
+          <w:szCs w:val="24"/>
+          <w:lang w:bidi="fa-IR"/>
+        </w:rPr>
+      </w:pPr>
+    </w:p>
+    <w:p>
+      <w:pPr>
+        <w:autoSpaceDE w:val="0"/>
+        <w:autoSpaceDN w:val="0"/>
+        <w:adjustRightInd w:val="0"/>
+        <w:spacing w:after="0" w:line="240" w:lineRule="auto"/>
+        <w:rPr>
+          <w:rFonts w:ascii="Times New Roman" w:hAnsi="Times New Roman" w:cs="Times New Roman"/>
+          <w:b/>
+          <w:bCs/>
+          <w:sz w:val="24"/>
+          <w:szCs w:val="24"/>
+          <w:lang w:bidi="fa-IR"/>
+        </w:rPr>
+      </w:pPr>
+      <w:r>
+        <w:rPr>
+          <w:rFonts w:ascii="Times New Roman" w:hAnsi="Times New Roman" w:cs="Times New Roman"/>
+          <w:b/>
+          <w:bCs/>
+          <w:sz w:val="24"/>
+          <w:szCs w:val="24"/>
+          <w:lang w:bidi="fa-IR"/>
+        </w:rPr>
+        <w:t>D. ACS parameter settings</w:t>
+      </w:r>
+    </w:p>
+    <w:p>
+      <w:pPr>
+        <w:autoSpaceDE w:val="0"/>
+        <w:autoSpaceDN w:val="0"/>
+        <w:adjustRightInd w:val="0"/>
+        <w:spacing w:after="0" w:line="240" w:lineRule="auto"/>
+        <w:rPr>
+          <w:rFonts w:ascii="Times New Roman" w:hAnsi="Times New Roman" w:cs="Times New Roman"/>
+          <w:b/>
+          <w:bCs/>
+          <w:sz w:val="24"/>
+          <w:szCs w:val="24"/>
+          <w:lang w:bidi="fa-IR"/>
+        </w:rPr>
+      </w:pPr>
+    </w:p>
+    <w:p>
+      <w:pPr>
+        <w:autoSpaceDE w:val="0"/>
+        <w:autoSpaceDN w:val="0"/>
+        <w:adjustRightInd w:val="0"/>
+        <w:spacing w:after="0" w:line="240" w:lineRule="auto"/>
+        <w:rPr>
+          <w:rFonts w:ascii="Times New Roman" w:hAnsi="Times New Roman" w:cs="Times New Roman"/>
+          <w:sz w:val="24"/>
+          <w:szCs w:val="24"/>
+          <w:lang w:bidi="fa-IR"/>
+        </w:rPr>
+      </w:pPr>
+      <w:r>
+        <w:rPr>
+          <w:rFonts w:ascii="Symbol" w:hAnsi="Symbol" w:cs="Symbol"/>
+          <w:sz w:val="25"/>
+          <w:szCs w:val="25"/>
+          <w:lang w:bidi="fa-IR"/>
+        </w:rPr>
+        <w:t>b</w:t>
+      </w:r>
+      <w:r>
+        <w:rPr>
+          <w:rFonts w:ascii="Symbol" w:hAnsi="Symbol" w:cs="Symbol"/>
+          <w:sz w:val="24"/>
+          <w:szCs w:val="24"/>
+          <w:lang w:bidi="fa-IR"/>
+        </w:rPr>
+        <w:t>=</w:t>
+      </w:r>
+      <w:r>
+        <w:rPr>
+          <w:rFonts w:ascii="Times New Roman" w:hAnsi="Times New Roman" w:cs="Times New Roman"/>
+          <w:sz w:val="24"/>
+          <w:szCs w:val="24"/>
+          <w:lang w:bidi="fa-IR"/>
+        </w:rPr>
+        <w:t>2</w:t>
+      </w:r>
+      <w:r>
+        <w:rPr>
+          <w:rFonts w:ascii="Symbol" w:hAnsi="Symbol" w:cs="Symbol"/>
+          <w:sz w:val="24"/>
+          <w:szCs w:val="24"/>
+          <w:lang w:bidi="fa-IR"/>
+        </w:rPr>
+        <w:t>,</w:t>
+      </w:r>
+      <w:r>
+        <w:rPr>
+          <w:rFonts w:ascii="Symbol" w:hAnsi="Symbol" w:cs="Symbol"/>
+          <w:sz w:val="14"/>
+          <w:szCs w:val="14"/>
+          <w:lang w:bidi="fa-IR"/>
+        </w:rPr>
+        <w:t xml:space="preserve"> </w:t>
+      </w:r>
+      <w:r>
+        <w:rPr>
+          <w:rFonts w:ascii="Times New Roman" w:hAnsi="Times New Roman" w:cs="Times New Roman"/>
+          <w:i/>
+          <w:iCs/>
+          <w:sz w:val="24"/>
+          <w:szCs w:val="24"/>
+          <w:lang w:bidi="fa-IR"/>
+        </w:rPr>
+        <w:t>q</w:t>
+      </w:r>
+      <w:r>
+        <w:rPr>
+          <w:rFonts w:ascii="Times New Roman" w:hAnsi="Times New Roman" w:cs="Times New Roman"/>
+          <w:sz w:val="14"/>
+          <w:szCs w:val="14"/>
+          <w:lang w:bidi="fa-IR"/>
+        </w:rPr>
+        <w:t>0</w:t>
+      </w:r>
+      <w:r>
+        <w:rPr>
+          <w:rFonts w:ascii="Times New Roman" w:hAnsi="Times New Roman" w:cs="Times New Roman"/>
+          <w:sz w:val="24"/>
+          <w:szCs w:val="24"/>
+          <w:lang w:bidi="fa-IR"/>
+        </w:rPr>
+        <w:t xml:space="preserve">=0.9, </w:t>
+      </w:r>
+      <w:r>
+        <w:rPr>
+          <w:rFonts w:ascii="Symbol" w:hAnsi="Symbol" w:cs="Symbol"/>
+          <w:sz w:val="25"/>
+          <w:szCs w:val="25"/>
+          <w:lang w:bidi="fa-IR"/>
+        </w:rPr>
+        <w:t>a</w:t>
+      </w:r>
+      <w:r>
+        <w:rPr>
+          <w:rFonts w:ascii="Times New Roman" w:hAnsi="Times New Roman" w:cs="Times New Roman"/>
+          <w:sz w:val="24"/>
+          <w:szCs w:val="24"/>
+          <w:lang w:bidi="fa-IR"/>
+        </w:rPr>
+        <w:t>=</w:t>
+      </w:r>
+      <w:r>
+        <w:rPr>
+          <w:rFonts w:ascii="Symbol" w:hAnsi="Symbol" w:cs="Symbol"/>
+          <w:sz w:val="25"/>
+          <w:szCs w:val="25"/>
+          <w:lang w:bidi="fa-IR"/>
+        </w:rPr>
+        <w:t>r</w:t>
+      </w:r>
+      <w:r>
+        <w:rPr>
+          <w:rFonts w:ascii="Times New Roman" w:hAnsi="Times New Roman" w:cs="Times New Roman"/>
+          <w:sz w:val="24"/>
+          <w:szCs w:val="24"/>
+          <w:lang w:bidi="fa-IR"/>
+        </w:rPr>
+        <w:t xml:space="preserve">=0.1, </w:t>
+      </w:r>
+      <w:r>
+        <w:rPr>
+          <w:rFonts w:ascii="Symbol" w:hAnsi="Symbol" w:cs="Symbol"/>
+          <w:sz w:val="25"/>
+          <w:szCs w:val="25"/>
+          <w:lang w:bidi="fa-IR"/>
+        </w:rPr>
+        <w:t>t</w:t>
+      </w:r>
+      <w:r>
+        <w:rPr>
+          <w:rFonts w:ascii="Times New Roman" w:hAnsi="Times New Roman" w:cs="Times New Roman"/>
+          <w:sz w:val="14"/>
+          <w:szCs w:val="14"/>
+          <w:lang w:bidi="fa-IR"/>
+        </w:rPr>
+        <w:t>0</w:t>
+      </w:r>
+      <w:r>
+        <w:rPr>
+          <w:rFonts w:ascii="Times New Roman" w:hAnsi="Times New Roman" w:cs="Times New Roman"/>
+          <w:sz w:val="24"/>
+          <w:szCs w:val="24"/>
+          <w:lang w:bidi="fa-IR"/>
+        </w:rPr>
+        <w:t>=(</w:t>
+      </w:r>
+      <w:proofErr w:type="spellStart"/>
+      <w:r>
+        <w:rPr>
+          <w:rFonts w:ascii="Times New Roman" w:hAnsi="Times New Roman" w:cs="Times New Roman"/>
+          <w:i/>
+          <w:iCs/>
+          <w:sz w:val="24"/>
+          <w:szCs w:val="24"/>
+          <w:lang w:bidi="fa-IR"/>
+        </w:rPr>
+        <w:t>n</w:t>
+      </w:r>
+      <w:r>
+        <w:rPr>
+          <w:rFonts w:ascii="Times New Roman" w:hAnsi="Times New Roman" w:cs="Times New Roman"/>
+          <w:sz w:val="24"/>
+          <w:szCs w:val="24"/>
+          <w:lang w:bidi="fa-IR"/>
+        </w:rPr>
+        <w:t>·L</w:t>
+      </w:r>
+      <w:r>
+        <w:rPr>
+          <w:rFonts w:ascii="Times New Roman" w:hAnsi="Times New Roman" w:cs="Times New Roman"/>
+          <w:i/>
+          <w:iCs/>
+          <w:sz w:val="18"/>
+          <w:szCs w:val="18"/>
+          <w:lang w:bidi="fa-IR"/>
+        </w:rPr>
+        <w:t>nn</w:t>
+      </w:r>
+      <w:proofErr w:type="spellEnd"/>
+      <w:r>
+        <w:rPr>
+          <w:rFonts w:ascii="Times New Roman" w:hAnsi="Times New Roman" w:cs="Times New Roman"/>
+          <w:sz w:val="24"/>
+          <w:szCs w:val="24"/>
+          <w:lang w:bidi="fa-IR"/>
+        </w:rPr>
+        <w:t>)</w:t>
+      </w:r>
+      <w:r>
+        <w:rPr>
+          <w:rFonts w:ascii="Times New Roman" w:hAnsi="Times New Roman" w:cs="Times New Roman"/>
+          <w:sz w:val="14"/>
+          <w:szCs w:val="14"/>
+          <w:lang w:bidi="fa-IR"/>
+        </w:rPr>
+        <w:t>-1</w:t>
+      </w:r>
+      <w:r>
+        <w:rPr>
+          <w:rFonts w:ascii="Times New Roman" w:hAnsi="Times New Roman" w:cs="Times New Roman"/>
+          <w:sz w:val="24"/>
+          <w:szCs w:val="24"/>
+          <w:lang w:bidi="fa-IR"/>
+        </w:rPr>
+        <w:t xml:space="preserve">, where </w:t>
+      </w:r>
+      <w:proofErr w:type="spellStart"/>
+      <w:r>
+        <w:rPr>
+          <w:rFonts w:ascii="Times New Roman" w:hAnsi="Times New Roman" w:cs="Times New Roman"/>
+          <w:sz w:val="24"/>
+          <w:szCs w:val="24"/>
+          <w:lang w:bidi="fa-IR"/>
+        </w:rPr>
+        <w:t>L</w:t>
+      </w:r>
+      <w:r>
+        <w:rPr>
+          <w:rFonts w:ascii="Times New Roman" w:hAnsi="Times New Roman" w:cs="Times New Roman"/>
+          <w:i/>
+          <w:iCs/>
+          <w:sz w:val="18"/>
+          <w:szCs w:val="18"/>
+          <w:lang w:bidi="fa-IR"/>
+        </w:rPr>
+        <w:t>nn</w:t>
+      </w:r>
+      <w:proofErr w:type="spellEnd"/>
+      <w:r>
+        <w:rPr>
+          <w:rFonts w:ascii="Times New Roman" w:hAnsi="Times New Roman" w:cs="Times New Roman"/>
+          <w:i/>
+          <w:iCs/>
+          <w:sz w:val="18"/>
+          <w:szCs w:val="18"/>
+          <w:lang w:bidi="fa-IR"/>
+        </w:rPr>
+        <w:t xml:space="preserve"> </w:t>
+      </w:r>
+      <w:r>
+        <w:rPr>
+          <w:rFonts w:ascii="Times New Roman" w:hAnsi="Times New Roman" w:cs="Times New Roman"/>
+          <w:sz w:val="24"/>
+          <w:szCs w:val="24"/>
+          <w:lang w:bidi="fa-IR"/>
+        </w:rPr>
+        <w:t>is</w:t>
+      </w:r>
+    </w:p>
+    <w:p>
+      <w:pPr>
+        <w:autoSpaceDE w:val="0"/>
+        <w:autoSpaceDN w:val="0"/>
+        <w:adjustRightInd w:val="0"/>
+        <w:spacing w:after="0" w:line="240" w:lineRule="auto"/>
+        <w:rPr>
+          <w:rFonts w:ascii="Times New Roman" w:hAnsi="Times New Roman" w:cs="Times New Roman"/>
+          <w:sz w:val="24"/>
+          <w:szCs w:val="24"/>
+          <w:lang w:bidi="fa-IR"/>
+        </w:rPr>
+      </w:pPr>
+      <w:r>
+        <w:rPr>
+          <w:rFonts w:ascii="Times New Roman" w:hAnsi="Times New Roman" w:cs="Times New Roman"/>
+          <w:sz w:val="24"/>
+          <w:szCs w:val="24"/>
+          <w:lang w:bidi="fa-IR"/>
+        </w:rPr>
+        <w:t>the tour length produced by the nearest neighbor heuristic</w:t>
+      </w:r>
+    </w:p>
+    <w:p>
+      <w:pPr>
+        <w:autoSpaceDE w:val="0"/>
+        <w:autoSpaceDN w:val="0"/>
+        <w:adjustRightInd w:val="0"/>
+        <w:spacing w:after="0" w:line="240" w:lineRule="auto"/>
+        <w:rPr>
+          <w:rFonts w:ascii="Times New Roman" w:hAnsi="Times New Roman" w:cs="Times New Roman"/>
+          <w:sz w:val="24"/>
+          <w:szCs w:val="24"/>
+          <w:lang w:bidi="fa-IR"/>
+        </w:rPr>
+      </w:pPr>
+    </w:p>
+    <w:p>
+      <w:pPr>
+        <w:autoSpaceDE w:val="0"/>
+        <w:autoSpaceDN w:val="0"/>
+        <w:adjustRightInd w:val="0"/>
+        <w:spacing w:after="0" w:line="240" w:lineRule="auto"/>
+        <w:rPr>
+          <w:rFonts w:ascii="Times New Roman" w:hAnsi="Times New Roman" w:cs="Times New Roman"/>
+          <w:sz w:val="24"/>
+          <w:szCs w:val="24"/>
+          <w:lang w:bidi="fa-IR"/>
+        </w:rPr>
+      </w:pPr>
+    </w:p>
+    <w:p>
+      <w:pPr>
+        <w:autoSpaceDE w:val="0"/>
+        <w:autoSpaceDN w:val="0"/>
+        <w:adjustRightInd w:val="0"/>
+        <w:spacing w:after="0" w:line="240" w:lineRule="auto"/>
+        <w:rPr>
+          <w:rFonts w:ascii="Times New Roman" w:hAnsi="Times New Roman" w:cs="Times New Roman"/>
+          <w:sz w:val="24"/>
+          <w:szCs w:val="24"/>
+          <w:lang w:bidi="fa-IR"/>
+        </w:rPr>
+      </w:pPr>
+      <w:r>
+        <w:rPr>
+          <w:rFonts w:ascii="Times New Roman" w:hAnsi="Times New Roman" w:cs="Times New Roman"/>
+          <w:sz w:val="24"/>
+          <w:szCs w:val="24"/>
+          <w:lang w:bidi="fa-IR"/>
+        </w:rPr>
+        <w:t>values of the parameters were largely independent of the problem,</w:t>
+      </w:r>
+    </w:p>
+    <w:p>
+      <w:pPr>
+        <w:autoSpaceDE w:val="0"/>
+        <w:autoSpaceDN w:val="0"/>
+        <w:adjustRightInd w:val="0"/>
+        <w:spacing w:after="0" w:line="240" w:lineRule="auto"/>
+        <w:rPr>
+          <w:rFonts w:ascii="Times New Roman" w:hAnsi="Times New Roman" w:cs="Times New Roman"/>
+          <w:sz w:val="24"/>
+          <w:szCs w:val="24"/>
+          <w:lang w:bidi="fa-IR"/>
+        </w:rPr>
+      </w:pPr>
+      <w:r>
+        <w:rPr>
+          <w:rFonts w:ascii="Times New Roman" w:hAnsi="Times New Roman" w:cs="Times New Roman"/>
+          <w:sz w:val="24"/>
+          <w:szCs w:val="24"/>
+          <w:lang w:bidi="fa-IR"/>
+        </w:rPr>
+        <w:t xml:space="preserve">except for </w:t>
+      </w:r>
+      <w:r>
+        <w:rPr>
+          <w:rFonts w:ascii="Symbol" w:hAnsi="Symbol" w:cs="Symbol"/>
+          <w:sz w:val="25"/>
+          <w:szCs w:val="25"/>
+          <w:lang w:bidi="fa-IR"/>
+        </w:rPr>
+        <w:t>t</w:t>
+      </w:r>
+      <w:r>
+        <w:rPr>
+          <w:rFonts w:ascii="Times New Roman" w:hAnsi="Times New Roman" w:cs="Times New Roman"/>
+          <w:sz w:val="14"/>
+          <w:szCs w:val="14"/>
+          <w:lang w:bidi="fa-IR"/>
+        </w:rPr>
+        <w:t xml:space="preserve">0 </w:t>
+      </w:r>
+      <w:r>
+        <w:rPr>
+          <w:rFonts w:ascii="Times New Roman" w:hAnsi="Times New Roman" w:cs="Times New Roman"/>
+          <w:sz w:val="24"/>
+          <w:szCs w:val="24"/>
+          <w:lang w:bidi="fa-IR"/>
+        </w:rPr>
+        <w:t xml:space="preserve">for which, as we said, </w:t>
+      </w:r>
+      <w:r>
+        <w:rPr>
+          <w:rFonts w:ascii="Symbol" w:hAnsi="Symbol" w:cs="Symbol"/>
+          <w:sz w:val="25"/>
+          <w:szCs w:val="25"/>
+          <w:lang w:bidi="fa-IR"/>
+        </w:rPr>
+        <w:t>t</w:t>
+      </w:r>
+      <w:r>
+        <w:rPr>
+          <w:rFonts w:ascii="Times New Roman" w:hAnsi="Times New Roman" w:cs="Times New Roman"/>
+          <w:sz w:val="14"/>
+          <w:szCs w:val="14"/>
+          <w:lang w:bidi="fa-IR"/>
+        </w:rPr>
+        <w:t xml:space="preserve">0 </w:t>
+      </w:r>
+      <w:r>
+        <w:rPr>
+          <w:rFonts w:ascii="Times New Roman" w:hAnsi="Times New Roman" w:cs="Times New Roman"/>
+          <w:sz w:val="24"/>
+          <w:szCs w:val="24"/>
+          <w:lang w:bidi="fa-IR"/>
+        </w:rPr>
+        <w:t>=(</w:t>
+      </w:r>
+      <w:proofErr w:type="spellStart"/>
+      <w:r>
+        <w:rPr>
+          <w:rFonts w:ascii="Times New Roman" w:hAnsi="Times New Roman" w:cs="Times New Roman"/>
+          <w:i/>
+          <w:iCs/>
+          <w:sz w:val="24"/>
+          <w:szCs w:val="24"/>
+          <w:lang w:bidi="fa-IR"/>
+        </w:rPr>
+        <w:t>n</w:t>
+      </w:r>
+      <w:r>
+        <w:rPr>
+          <w:rFonts w:ascii="Times New Roman" w:hAnsi="Times New Roman" w:cs="Times New Roman"/>
+          <w:sz w:val="24"/>
+          <w:szCs w:val="24"/>
+          <w:lang w:bidi="fa-IR"/>
+        </w:rPr>
+        <w:t>·L</w:t>
+      </w:r>
+      <w:r>
+        <w:rPr>
+          <w:rFonts w:ascii="Times New Roman" w:hAnsi="Times New Roman" w:cs="Times New Roman"/>
+          <w:i/>
+          <w:iCs/>
+          <w:sz w:val="18"/>
+          <w:szCs w:val="18"/>
+          <w:lang w:bidi="fa-IR"/>
+        </w:rPr>
+        <w:t>nn</w:t>
+      </w:r>
+      <w:proofErr w:type="spellEnd"/>
+      <w:r>
+        <w:rPr>
+          <w:rFonts w:ascii="Times New Roman" w:hAnsi="Times New Roman" w:cs="Times New Roman"/>
+          <w:sz w:val="24"/>
+          <w:szCs w:val="24"/>
+          <w:lang w:bidi="fa-IR"/>
+        </w:rPr>
+        <w:t>)</w:t>
+      </w:r>
+      <w:r>
+        <w:rPr>
+          <w:rFonts w:ascii="Times New Roman" w:hAnsi="Times New Roman" w:cs="Times New Roman"/>
+          <w:sz w:val="14"/>
+          <w:szCs w:val="14"/>
+          <w:lang w:bidi="fa-IR"/>
+        </w:rPr>
+        <w:t>-1</w:t>
+      </w:r>
+      <w:r>
+        <w:rPr>
+          <w:rFonts w:ascii="Times New Roman" w:hAnsi="Times New Roman" w:cs="Times New Roman"/>
+          <w:sz w:val="24"/>
+          <w:szCs w:val="24"/>
+          <w:lang w:bidi="fa-IR"/>
+        </w:rPr>
+        <w:t xml:space="preserve">. The number of ants used is </w:t>
+      </w:r>
+      <w:r>
+        <w:rPr>
+          <w:rFonts w:ascii="Times New Roman" w:hAnsi="Times New Roman" w:cs="Times New Roman"/>
+          <w:i/>
+          <w:iCs/>
+          <w:sz w:val="24"/>
+          <w:szCs w:val="24"/>
+          <w:lang w:bidi="fa-IR"/>
+        </w:rPr>
+        <w:t>m</w:t>
+      </w:r>
+      <w:r>
+        <w:rPr>
+          <w:rFonts w:ascii="Times New Roman" w:hAnsi="Times New Roman" w:cs="Times New Roman"/>
+          <w:sz w:val="24"/>
+          <w:szCs w:val="24"/>
+          <w:lang w:bidi="fa-IR"/>
+        </w:rPr>
+        <w:t>=10 (this</w:t>
+      </w:r>
+    </w:p>
+    <w:p>
+      <w:pPr>
+        <w:autoSpaceDE w:val="0"/>
+        <w:autoSpaceDN w:val="0"/>
+        <w:adjustRightInd w:val="0"/>
+        <w:spacing w:after="0" w:line="240" w:lineRule="auto"/>
+        <w:rPr>
+          <w:rFonts w:ascii="Times New Roman" w:hAnsi="Times New Roman" w:cs="Times New Roman"/>
+          <w:sz w:val="24"/>
+          <w:szCs w:val="24"/>
+          <w:lang w:bidi="fa-IR"/>
+        </w:rPr>
+      </w:pPr>
+      <w:r>
+        <w:rPr>
+          <w:rFonts w:ascii="Times New Roman" w:hAnsi="Times New Roman" w:cs="Times New Roman"/>
+          <w:sz w:val="24"/>
+          <w:szCs w:val="24"/>
+          <w:lang w:bidi="fa-IR"/>
+        </w:rPr>
+        <w:t>choice is explained in Section IV.B). Regarding their initial positioning, ants are placed</w:t>
+      </w:r>
+    </w:p>
+    <w:p>
+      <w:pPr>
+        <w:autoSpaceDE w:val="0"/>
+        <w:autoSpaceDN w:val="0"/>
+        <w:adjustRightInd w:val="0"/>
+        <w:spacing w:after="0" w:line="240" w:lineRule="auto"/>
+        <w:rPr>
+          <w:rFonts w:ascii="Times New Roman" w:hAnsi="Times New Roman" w:cs="Times New Roman"/>
+          <w:sz w:val="24"/>
+          <w:szCs w:val="24"/>
+          <w:lang w:bidi="fa-IR"/>
+        </w:rPr>
+      </w:pPr>
+      <w:r>
+        <w:rPr>
+          <w:rFonts w:ascii="Times New Roman" w:hAnsi="Times New Roman" w:cs="Times New Roman"/>
+          <w:sz w:val="24"/>
+          <w:szCs w:val="24"/>
+          <w:lang w:bidi="fa-IR"/>
+        </w:rPr>
+        <w:t>randomly, with at most one ant in each city.</w:t>
       </w:r>
     </w:p>
     <w:sectPr>
-      <w:headerReference w:type="default" r:id="rId31"/>
+      <w:headerReference w:type="default" r:id="rId13"/>
       <w:pgSz w:w="12240" w:h="15840"/>
       <w:pgMar w:top="1440" w:right="1440" w:bottom="1440" w:left="1440" w:header="720" w:footer="144" w:gutter="0"/>
       <w:cols w:space="720"/>
@@ -2188,7 +2385,7 @@
               <v:stroke joinstyle="miter"/>
               <v:path gradientshapeok="t" o:connecttype="rect"/>
             </v:shapetype>
-            <v:shape id="Text Box 221" o:spid="_x0000_s1027" type="#_x0000_t202" style="position:absolute;margin-left:20.6pt;margin-top:27.6pt;width:71.8pt;height:16.2pt;z-index:251659264;visibility:visible;mso-wrap-style:square;mso-width-percent:1000;mso-height-percent:0;mso-wrap-distance-left:9pt;mso-wrap-distance-top:0;mso-wrap-distance-right:9pt;mso-wrap-distance-bottom:0;mso-position-horizontal:right;mso-position-horizontal-relative:page;mso-position-vertical:absolute;mso-position-vertical-relative:top-margin-area;mso-width-percent:1000;mso-height-percent:0;mso-width-relative:right-margin-area;mso-height-relative:page;v-text-anchor:middle" o:gfxdata="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" o:allowincell="f" fillcolor="#0070c0" strokecolor="#0070c0" strokeweight="1.5pt">
+            <v:shape id="Text Box 221" o:spid="_x0000_s1026" type="#_x0000_t202" style="position:absolute;margin-left:20.6pt;margin-top:27.6pt;width:71.8pt;height:16.2pt;z-index:251659264;visibility:visible;mso-wrap-style:square;mso-width-percent:1000;mso-height-percent:0;mso-wrap-distance-left:9pt;mso-wrap-distance-top:0;mso-wrap-distance-right:9pt;mso-wrap-distance-bottom:0;mso-position-horizontal:right;mso-position-horizontal-relative:page;mso-position-vertical:absolute;mso-position-vertical-relative:top-margin-area;mso-width-percent:1000;mso-height-percent:0;mso-width-relative:right-margin-area;mso-height-relative:page;v-text-anchor:middle" o:gfxdata="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" o:allowincell="f" fillcolor="#0070c0" strokecolor="#0070c0" strokeweight="1.5pt">
               <v:textbox inset=",0,,0">
                 <w:txbxContent>
                   <w:p>
@@ -2365,7 +2562,7 @@
         </mc:Choice>
         <mc:Fallback>
           <w:pict>
-            <v:shape w14:anchorId="7E422A12" id="Text Box 220" o:spid="_x0000_s1028" type="#_x0000_t202" style="position:absolute;margin-left:416.8pt;margin-top:0;width:468pt;height:13.7pt;z-index:251660288;visibility:visible;mso-wrap-style:square;mso-width-percent:1000;mso-height-percent:0;mso-wrap-distance-left:9pt;mso-wrap-distance-top:0;mso-wrap-distance-right:9pt;mso-wrap-distance-bottom:0;mso-position-horizontal:right;mso-position-horizontal-relative:margin;mso-position-vertical:center;mso-position-vertical-relative:top-margin-area;mso-width-percent:1000;mso-height-percent:0;mso-width-relative:margin;mso-height-relative:page;v-text-anchor:middle" o:gfxdata="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" o:allowincell="f" filled="f" stroked="f">
+            <v:shape w14:anchorId="7E422A12" id="Text Box 220" o:spid="_x0000_s1027" type="#_x0000_t202" style="position:absolute;margin-left:416.8pt;margin-top:0;width:468pt;height:13.7pt;z-index:251660288;visibility:visible;mso-wrap-style:square;mso-width-percent:1000;mso-height-percent:0;mso-wrap-distance-left:9pt;mso-wrap-distance-top:0;mso-wrap-distance-right:9pt;mso-wrap-distance-bottom:0;mso-position-horizontal:right;mso-position-horizontal-relative:margin;mso-position-vertical:center;mso-position-vertical-relative:top-margin-area;mso-width-percent:1000;mso-height-percent:0;mso-width-relative:margin;mso-height-relative:page;v-text-anchor:middle" o:gfxdata="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" o:allowincell="f" filled="f" stroked="f">
               <v:textbox style="mso-fit-shape-to-text:t" inset=",0,,0">
                 <w:txbxContent>
                   <w:p>
@@ -2442,6 +2639,95 @@
 <file path=word/numbering.xml><?xml version="1.0" encoding="utf-8"?>
 <w:numbering xmlns:wpc="http://schemas.microsoft.com/office/word/2010/wordprocessingCanvas" xmlns:cx="http://schemas.microsoft.com/office/drawing/2014/chartex" xmlns:cx1="http://schemas.microsoft.com/office/drawing/2015/9/8/chartex" xmlns:cx2="http://schemas.microsoft.com/office/drawing/2015/10/21/chartex" xmlns:cx3="http://schemas.microsoft.com/office/drawing/2016/5/9/chartex" xmlns:cx4="http://schemas.microsoft.com/office/drawing/2016/5/10/chartex" xmlns:cx5="http://schemas.microsoft.com/office/drawing/2016/5/11/chartex" xmlns:cx6="http://schemas.microsoft.com/office/drawing/2016/5/12/chartex" xmlns:cx7="http://schemas.microsoft.com/office/drawing/2016/5/13/chartex" xmlns:cx8="http://schemas.microsoft.com/office/drawing/2016/5/14/chartex" xmlns:mc="http://schemas.openxmlformats.org/markup-compatibility/2006" xmlns:aink="http://schemas.microsoft.com/office/drawing/2016/ink" xmlns:am3d="http://schemas.microsoft.com/office/drawing/2017/model3d" xmlns:o="urn:schemas-microsoft-com:office:office" xmlns:r="http://schemas.openxmlformats.org/officeDocument/2006/relationships" xmlns:m="http://schemas.openxmlformats.org/officeDocument/2006/math" xmlns:v="urn:schemas-microsoft-com:vml" xmlns:wp14="http://schemas.microsoft.com/office/word/2010/wordprocessingDrawing" xmlns:wp="http://schemas.openxmlformats.org/drawingml/2006/wordprocessingDrawing" xmlns:w10="urn:schemas-microsoft-com:office:word" xmlns:w="http://schemas.openxmlformats.org/wordprocessingml/2006/main" xmlns:w14="http://schemas.microsoft.com/office/word/2010/wordml" xmlns:w15="http://schemas.microsoft.com/office/word/2012/wordml" xmlns:w16cex="http://schemas.microsoft.com/office/word/2018/wordml/cex" xmlns:w16cid="http://schemas.microsoft.com/office/word/2016/wordml/cid" xmlns:w16="http://schemas.microsoft.com/office/word/2018/wordml" xmlns:w16se="http://schemas.microsoft.com/office/word/2015/wordml/symex" xmlns:wpg="http://schemas.microsoft.com/office/word/2010/wordprocessingGroup" xmlns:wpi="http://schemas.microsoft.com/office/word/2010/wordprocessingInk" xmlns:wne="http://schemas.microsoft.com/office/word/2006/wordml" xmlns:wps="http://schemas.microsoft.com/office/word/2010/wordprocessingShape" mc:Ignorable="w14 w15 w16se w16cid w16 w16cex wp14">
   <w:abstractNum w:abstractNumId="0" w15:restartNumberingAfterBreak="0">
+    <w:nsid w:val="10D1501C"/>
+    <w:multiLevelType w:val="hybridMultilevel"/>
+    <w:tmpl w:val="78AE2E94"/>
+    <w:lvl w:ilvl="0" w:tplc="E890832A">
+      <w:start w:val="1"/>
+      <w:numFmt w:val="lowerRoman"/>
+      <w:lvlText w:val="(%1)"/>
+      <w:lvlJc w:val="left"/>
+      <w:pPr>
+        <w:ind w:left="1080" w:hanging="720"/>
+      </w:pPr>
+      <w:rPr>
+        <w:rFonts w:hint="default"/>
+      </w:rPr>
+    </w:lvl>
+    <w:lvl w:ilvl="1" w:tplc="04090019" w:tentative="1">
+      <w:start w:val="1"/>
+      <w:numFmt w:val="lowerLetter"/>
+      <w:lvlText w:val="%2."/>
+      <w:lvlJc w:val="left"/>
+      <w:pPr>
+        <w:ind w:left="1440" w:hanging="360"/>
+      </w:pPr>
+    </w:lvl>
+    <w:lvl w:ilvl="2" w:tplc="0409001B" w:tentative="1">
+      <w:start w:val="1"/>
+      <w:numFmt w:val="lowerRoman"/>
+      <w:lvlText w:val="%3."/>
+      <w:lvlJc w:val="right"/>
+      <w:pPr>
+        <w:ind w:left="2160" w:hanging="180"/>
+      </w:pPr>
+    </w:lvl>
+    <w:lvl w:ilvl="3" w:tplc="0409000F" w:tentative="1">
+      <w:start w:val="1"/>
+      <w:numFmt w:val="decimal"/>
+      <w:lvlText w:val="%4."/>
+      <w:lvlJc w:val="left"/>
+      <w:pPr>
+        <w:ind w:left="2880" w:hanging="360"/>
+      </w:pPr>
+    </w:lvl>
+    <w:lvl w:ilvl="4" w:tplc="04090019" w:tentative="1">
+      <w:start w:val="1"/>
+      <w:numFmt w:val="lowerLetter"/>
+      <w:lvlText w:val="%5."/>
+      <w:lvlJc w:val="left"/>
+      <w:pPr>
+        <w:ind w:left="3600" w:hanging="360"/>
+      </w:pPr>
+    </w:lvl>
+    <w:lvl w:ilvl="5" w:tplc="0409001B" w:tentative="1">
+      <w:start w:val="1"/>
+      <w:numFmt w:val="lowerRoman"/>
+      <w:lvlText w:val="%6."/>
+      <w:lvlJc w:val="right"/>
+      <w:pPr>
+        <w:ind w:left="4320" w:hanging="180"/>
+      </w:pPr>
+    </w:lvl>
+    <w:lvl w:ilvl="6" w:tplc="0409000F" w:tentative="1">
+      <w:start w:val="1"/>
+      <w:numFmt w:val="decimal"/>
+      <w:lvlText w:val="%7."/>
+      <w:lvlJc w:val="left"/>
+      <w:pPr>
+        <w:ind w:left="5040" w:hanging="360"/>
+      </w:pPr>
+    </w:lvl>
+    <w:lvl w:ilvl="7" w:tplc="04090019" w:tentative="1">
+      <w:start w:val="1"/>
+      <w:numFmt w:val="lowerLetter"/>
+      <w:lvlText w:val="%8."/>
+      <w:lvlJc w:val="left"/>
+      <w:pPr>
+        <w:ind w:left="5760" w:hanging="360"/>
+      </w:pPr>
+    </w:lvl>
+    <w:lvl w:ilvl="8" w:tplc="0409001B" w:tentative="1">
+      <w:start w:val="1"/>
+      <w:numFmt w:val="lowerRoman"/>
+      <w:lvlText w:val="%9."/>
+      <w:lvlJc w:val="right"/>
+      <w:pPr>
+        <w:ind w:left="6480" w:hanging="180"/>
+      </w:pPr>
+    </w:lvl>
+  </w:abstractNum>
+  <w:abstractNum w:abstractNumId="1" w15:restartNumberingAfterBreak="0">
     <w:nsid w:val="181E6678"/>
     <w:multiLevelType w:val="hybridMultilevel"/>
     <w:tmpl w:val="B8485BA2"/>
@@ -2554,7 +2840,7 @@
       </w:pPr>
     </w:lvl>
   </w:abstractNum>
-  <w:abstractNum w:abstractNumId="1" w15:restartNumberingAfterBreak="0">
+  <w:abstractNum w:abstractNumId="2" w15:restartNumberingAfterBreak="0">
     <w:nsid w:val="3D04755D"/>
     <w:multiLevelType w:val="multilevel"/>
     <w:tmpl w:val="6A30366C"/>
@@ -2667,7 +2953,7 @@
       </w:pPr>
     </w:lvl>
   </w:abstractNum>
-  <w:abstractNum w:abstractNumId="2" w15:restartNumberingAfterBreak="0">
+  <w:abstractNum w:abstractNumId="3" w15:restartNumberingAfterBreak="0">
     <w:nsid w:val="470C646B"/>
     <w:multiLevelType w:val="hybridMultilevel"/>
     <w:tmpl w:val="4DCAD0EE"/>
@@ -2780,7 +3066,7 @@
       </w:rPr>
     </w:lvl>
   </w:abstractNum>
-  <w:abstractNum w:abstractNumId="3" w15:restartNumberingAfterBreak="0">
+  <w:abstractNum w:abstractNumId="4" w15:restartNumberingAfterBreak="0">
     <w:nsid w:val="4FDC7F66"/>
     <w:multiLevelType w:val="hybridMultilevel"/>
     <w:tmpl w:val="92CC2800"/>
@@ -2893,7 +3179,96 @@
       </w:rPr>
     </w:lvl>
   </w:abstractNum>
-  <w:abstractNum w:abstractNumId="4" w15:restartNumberingAfterBreak="0">
+  <w:abstractNum w:abstractNumId="5" w15:restartNumberingAfterBreak="0">
+    <w:nsid w:val="5B673B41"/>
+    <w:multiLevelType w:val="hybridMultilevel"/>
+    <w:tmpl w:val="6F4AF490"/>
+    <w:lvl w:ilvl="0" w:tplc="04090015">
+      <w:start w:val="1"/>
+      <w:numFmt w:val="upperLetter"/>
+      <w:lvlText w:val="%1."/>
+      <w:lvlJc w:val="left"/>
+      <w:pPr>
+        <w:ind w:left="720" w:hanging="360"/>
+      </w:pPr>
+      <w:rPr>
+        <w:rFonts w:hint="default"/>
+      </w:rPr>
+    </w:lvl>
+    <w:lvl w:ilvl="1" w:tplc="04090019" w:tentative="1">
+      <w:start w:val="1"/>
+      <w:numFmt w:val="lowerLetter"/>
+      <w:lvlText w:val="%2."/>
+      <w:lvlJc w:val="left"/>
+      <w:pPr>
+        <w:ind w:left="1440" w:hanging="360"/>
+      </w:pPr>
+    </w:lvl>
+    <w:lvl w:ilvl="2" w:tplc="0409001B" w:tentative="1">
+      <w:start w:val="1"/>
+      <w:numFmt w:val="lowerRoman"/>
+      <w:lvlText w:val="%3."/>
+      <w:lvlJc w:val="right"/>
+      <w:pPr>
+        <w:ind w:left="2160" w:hanging="180"/>
+      </w:pPr>
+    </w:lvl>
+    <w:lvl w:ilvl="3" w:tplc="0409000F" w:tentative="1">
+      <w:start w:val="1"/>
+      <w:numFmt w:val="decimal"/>
+      <w:lvlText w:val="%4."/>
+      <w:lvlJc w:val="left"/>
+      <w:pPr>
+        <w:ind w:left="2880" w:hanging="360"/>
+      </w:pPr>
+    </w:lvl>
+    <w:lvl w:ilvl="4" w:tplc="04090019" w:tentative="1">
+      <w:start w:val="1"/>
+      <w:numFmt w:val="lowerLetter"/>
+      <w:lvlText w:val="%5."/>
+      <w:lvlJc w:val="left"/>
+      <w:pPr>
+        <w:ind w:left="3600" w:hanging="360"/>
+      </w:pPr>
+    </w:lvl>
+    <w:lvl w:ilvl="5" w:tplc="0409001B" w:tentative="1">
+      <w:start w:val="1"/>
+      <w:numFmt w:val="lowerRoman"/>
+      <w:lvlText w:val="%6."/>
+      <w:lvlJc w:val="right"/>
+      <w:pPr>
+        <w:ind w:left="4320" w:hanging="180"/>
+      </w:pPr>
+    </w:lvl>
+    <w:lvl w:ilvl="6" w:tplc="0409000F" w:tentative="1">
+      <w:start w:val="1"/>
+      <w:numFmt w:val="decimal"/>
+      <w:lvlText w:val="%7."/>
+      <w:lvlJc w:val="left"/>
+      <w:pPr>
+        <w:ind w:left="5040" w:hanging="360"/>
+      </w:pPr>
+    </w:lvl>
+    <w:lvl w:ilvl="7" w:tplc="04090019" w:tentative="1">
+      <w:start w:val="1"/>
+      <w:numFmt w:val="lowerLetter"/>
+      <w:lvlText w:val="%8."/>
+      <w:lvlJc w:val="left"/>
+      <w:pPr>
+        <w:ind w:left="5760" w:hanging="360"/>
+      </w:pPr>
+    </w:lvl>
+    <w:lvl w:ilvl="8" w:tplc="0409001B" w:tentative="1">
+      <w:start w:val="1"/>
+      <w:numFmt w:val="lowerRoman"/>
+      <w:lvlText w:val="%9."/>
+      <w:lvlJc w:val="right"/>
+      <w:pPr>
+        <w:ind w:left="6480" w:hanging="180"/>
+      </w:pPr>
+    </w:lvl>
+  </w:abstractNum>
+  <w:abstractNum w:abstractNumId="6" w15:restartNumberingAfterBreak="0">
     <w:nsid w:val="71C033A6"/>
     <w:multiLevelType w:val="hybridMultilevel"/>
     <w:tmpl w:val="5B3A445E"/>
@@ -3033,7 +3408,7 @@
       </w:rPr>
     </w:lvl>
   </w:abstractNum>
-  <w:abstractNum w:abstractNumId="5" w15:restartNumberingAfterBreak="0">
+  <w:abstractNum w:abstractNumId="7" w15:restartNumberingAfterBreak="0">
     <w:nsid w:val="768D6066"/>
     <w:multiLevelType w:val="multilevel"/>
     <w:tmpl w:val="DFA2D2B2"/>
@@ -3183,22 +3558,28 @@
     </w:lvl>
   </w:abstractNum>
   <w:num w:numId="1">
-    <w:abstractNumId w:val="5"/>
+    <w:abstractNumId w:val="7"/>
   </w:num>
   <w:num w:numId="2">
+    <w:abstractNumId w:val="3"/>
+  </w:num>
+  <w:num w:numId="3">
     <w:abstractNumId w:val="2"/>
   </w:num>
-  <w:num w:numId="3">
+  <w:num w:numId="4">
+    <w:abstractNumId w:val="4"/>
+  </w:num>
+  <w:num w:numId="5">
     <w:abstractNumId w:val="1"/>
   </w:num>
-  <w:num w:numId="4">
-    <w:abstractNumId w:val="3"/>
+  <w:num w:numId="6">
+    <w:abstractNumId w:val="6"/>
   </w:num>
-  <w:num w:numId="5">
+  <w:num w:numId="7">
     <w:abstractNumId w:val="0"/>
   </w:num>
-  <w:num w:numId="6">
-    <w:abstractNumId w:val="4"/>
+  <w:num w:numId="8">
+    <w:abstractNumId w:val="5"/>
   </w:num>
 </w:numbering>
 </file>
@@ -3710,6 +4091,7 @@
   <w:style w:type="character" w:default="1" w:styleId="DefaultParagraphFont">
     <w:name w:val="Default Paragraph Font"/>
     <w:uiPriority w:val="1"/>
+    <w:semiHidden/>
     <w:unhideWhenUsed/>
   </w:style>
   <w:style w:type="table" w:default="1" w:styleId="TableNormal">
@@ -4597,7 +4979,7 @@
 </file>
 
 <file path=customXml/itemProps1.xml><?xml version="1.0" encoding="utf-8"?>
-<ds:datastoreItem xmlns:ds="http://schemas.openxmlformats.org/officeDocument/2006/customXml" ds:itemID="{358F123B-BAE7-4749-8C46-DEECF1C8C9B9}">
+<ds:datastoreItem xmlns:ds="http://schemas.openxmlformats.org/officeDocument/2006/customXml" ds:itemID="{36712B59-3243-4022-A2A6-33057CD732C9}">
   <ds:schemaRefs>
     <ds:schemaRef ds:uri="http://schemas.openxmlformats.org/officeDocument/2006/bibliography"/>
   </ds:schemaRefs>

</xml_diff>

<commit_message>
working on check vehicel capacity
</commit_message>
<xml_diff>
--- a/hw5_ACO/document.docx
+++ b/hw5_ACO/document.docx
@@ -520,18 +520,7 @@
           <w:szCs w:val="24"/>
           <w:lang w:bidi="fa-IR"/>
         </w:rPr>
-        <w:t xml:space="preserve">ACS </w:t>
-      </w:r>
-      <w:r>
-        <w:rPr>
-          <w:rFonts w:ascii="Times New Roman" w:hAnsi="Times New Roman" w:cs="Times New Roman"/>
-          <w:b/>
-          <w:bCs/>
-          <w:sz w:val="24"/>
-          <w:szCs w:val="24"/>
-          <w:lang w:bidi="fa-IR"/>
-        </w:rPr>
-        <w:t>Algorithm</w:t>
+        <w:t>ACS Algorithm</w:t>
       </w:r>
     </w:p>
     <w:p>
@@ -539,12 +528,64 @@
         <w:jc w:val="center"/>
       </w:pPr>
       <w:r>
+        <w:lastRenderedPageBreak/>
+        <w:drawing>
+          <wp:inline distT="0" distB="0" distL="0" distR="0" wp14:anchorId="4AC7D814" wp14:editId="1A8754B2">
+            <wp:extent cx="3847462" cy="2331085"/>
+            <wp:effectExtent l="0" t="0" r="1270" b="0"/>
+            <wp:docPr id="304132" name="Picture 4"/>
+            <wp:cNvGraphicFramePr>
+              <a:graphicFrameLocks xmlns:a="http://schemas.openxmlformats.org/drawingml/2006/main" noChangeAspect="1"/>
+            </wp:cNvGraphicFramePr>
+            <a:graphic xmlns:a="http://schemas.openxmlformats.org/drawingml/2006/main">
+              <a:graphicData uri="http://schemas.openxmlformats.org/drawingml/2006/picture">
+                <pic:pic xmlns:pic="http://schemas.openxmlformats.org/drawingml/2006/picture">
+                  <pic:nvPicPr>
+                    <pic:cNvPr id="304132" name="Picture 4"/>
+                    <pic:cNvPicPr>
+                      <a:picLocks noChangeAspect="1" noChangeArrowheads="1"/>
+                    </pic:cNvPicPr>
+                  </pic:nvPicPr>
+                  <pic:blipFill>
+                    <a:blip r:embed="rId8"/>
+                    <a:srcRect/>
+                    <a:stretch>
+                      <a:fillRect/>
+                    </a:stretch>
+                  </pic:blipFill>
+                  <pic:spPr bwMode="auto">
+                    <a:xfrm>
+                      <a:off x="0" y="0"/>
+                      <a:ext cx="3863794" cy="2340980"/>
+                    </a:xfrm>
+                    <a:prstGeom prst="rect">
+                      <a:avLst/>
+                    </a:prstGeom>
+                    <a:noFill/>
+                    <a:ln w="9525">
+                      <a:noFill/>
+                      <a:miter lim="800000"/>
+                      <a:headEnd/>
+                      <a:tailEnd/>
+                    </a:ln>
+                    <a:effectLst/>
+                  </pic:spPr>
+                </pic:pic>
+              </a:graphicData>
+            </a:graphic>
+          </wp:inline>
+        </w:drawing>
+      </w:r>
+      <w:r>
+        <w:t xml:space="preserve"> </w:t>
+      </w:r>
+      <w:r>
         <w:rPr>
           <w:noProof/>
         </w:rPr>
         <w:drawing>
-          <wp:inline distT="0" distB="0" distL="0" distR="0" wp14:anchorId="6ABAB29A" wp14:editId="04358BF6">
-            <wp:extent cx="3931436" cy="1201692"/>
+          <wp:inline distT="0" distB="0" distL="0" distR="0" wp14:anchorId="6ABAB29A" wp14:editId="075637E9">
+            <wp:extent cx="5114694" cy="1563370"/>
             <wp:effectExtent l="0" t="0" r="0" b="0"/>
             <wp:docPr id="7" name="Picture 7"/>
             <wp:cNvGraphicFramePr>
@@ -560,7 +601,7 @@
                     </pic:cNvPicPr>
                   </pic:nvPicPr>
                   <pic:blipFill>
-                    <a:blip r:embed="rId8">
+                    <a:blip r:embed="rId9">
                       <a:extLst>
                         <a:ext uri="{28A0092B-C50C-407E-A947-70E740481C1C}">
                           <a14:useLocalDpi xmlns:a14="http://schemas.microsoft.com/office/drawing/2010/main" val="0"/>
@@ -575,7 +616,7 @@
                   <pic:spPr bwMode="auto">
                     <a:xfrm>
                       <a:off x="0" y="0"/>
-                      <a:ext cx="3956541" cy="1209366"/>
+                      <a:ext cx="5177004" cy="1582416"/>
                     </a:xfrm>
                     <a:prstGeom prst="rect">
                       <a:avLst/>
@@ -760,7 +801,7 @@
                     </pic:cNvPicPr>
                   </pic:nvPicPr>
                   <pic:blipFill>
-                    <a:blip r:embed="rId9">
+                    <a:blip r:embed="rId10">
                       <a:extLst>
                         <a:ext uri="{28A0092B-C50C-407E-A947-70E740481C1C}">
                           <a14:useLocalDpi xmlns:a14="http://schemas.microsoft.com/office/drawing/2010/main" val="0"/>
@@ -809,7 +850,6 @@
           <w:szCs w:val="24"/>
           <w:lang w:bidi="fa-IR"/>
         </w:rPr>
-        <w:lastRenderedPageBreak/>
         <w:t>We S set as follow:</w:t>
       </w:r>
     </w:p>
@@ -847,7 +887,7 @@
                     </pic:cNvPicPr>
                   </pic:nvPicPr>
                   <pic:blipFill>
-                    <a:blip r:embed="rId10">
+                    <a:blip r:embed="rId11">
                       <a:extLst>
                         <a:ext uri="{28A0092B-C50C-407E-A947-70E740481C1C}">
                           <a14:useLocalDpi xmlns:a14="http://schemas.microsoft.com/office/drawing/2010/main" val="0"/>
@@ -918,7 +958,7 @@
                     </pic:cNvPicPr>
                   </pic:nvPicPr>
                   <pic:blipFill>
-                    <a:blip r:embed="rId11">
+                    <a:blip r:embed="rId12">
                       <a:extLst>
                         <a:ext uri="{28A0092B-C50C-407E-A947-70E740481C1C}">
                           <a14:useLocalDpi xmlns:a14="http://schemas.microsoft.com/office/drawing/2010/main" val="0"/>
@@ -1140,7 +1180,7 @@
                     </pic:cNvPicPr>
                   </pic:nvPicPr>
                   <pic:blipFill>
-                    <a:blip r:embed="rId12">
+                    <a:blip r:embed="rId13">
                       <a:extLst>
                         <a:ext uri="{28A0092B-C50C-407E-A947-70E740481C1C}">
                           <a14:useLocalDpi xmlns:a14="http://schemas.microsoft.com/office/drawing/2010/main" val="0"/>
@@ -1211,25 +1251,7 @@
           <w:szCs w:val="24"/>
           <w:lang w:bidi="fa-IR"/>
         </w:rPr>
-        <w:t>we</w:t>
-      </w:r>
-      <w:r>
-        <w:rPr>
-          <w:rFonts w:ascii="Times New Roman" w:hAnsi="Times New Roman" w:cs="Times New Roman"/>
-          <w:sz w:val="24"/>
-          <w:szCs w:val="24"/>
-          <w:lang w:bidi="fa-IR"/>
-        </w:rPr>
-        <w:t xml:space="preserve"> </w:t>
-      </w:r>
-      <w:r>
-        <w:rPr>
-          <w:rFonts w:ascii="Times New Roman" w:hAnsi="Times New Roman" w:cs="Times New Roman"/>
-          <w:sz w:val="24"/>
-          <w:szCs w:val="24"/>
-          <w:lang w:bidi="fa-IR"/>
-        </w:rPr>
-        <w:t xml:space="preserve">set </w:t>
+        <w:t xml:space="preserve">we set </w:t>
       </w:r>
       <w:r>
         <w:rPr>
@@ -2128,7 +2150,7 @@
       </w:r>
     </w:p>
     <w:sectPr>
-      <w:headerReference w:type="default" r:id="rId13"/>
+      <w:headerReference w:type="default" r:id="rId14"/>
       <w:pgSz w:w="12240" w:h="15840"/>
       <w:pgMar w:top="1440" w:right="1440" w:bottom="1440" w:left="1440" w:header="720" w:footer="144" w:gutter="0"/>
       <w:cols w:space="720"/>
@@ -4091,7 +4113,6 @@
   <w:style w:type="character" w:default="1" w:styleId="DefaultParagraphFont">
     <w:name w:val="Default Paragraph Font"/>
     <w:uiPriority w:val="1"/>
-    <w:semiHidden/>
     <w:unhideWhenUsed/>
   </w:style>
   <w:style w:type="table" w:default="1" w:styleId="TableNormal">

</xml_diff>